<commit_message>
adding Lab 3 stuff
</commit_message>
<xml_diff>
--- a/Labs/Lab3/PM592_Lab3.docx
+++ b/Labs/Lab3/PM592_Lab3.docx
@@ -958,16 +958,26 @@
         <w:pStyle w:val="Code"/>
       </w:pPr>
       <w:r>
-        <w:t>+   mutate(</w:t>
-      </w:r>
-    </w:p>
-    <w:p>
-      <w:pPr>
-        <w:pStyle w:val="Code"/>
-      </w:pPr>
-      <w:r>
-        <w:t>+     bmicat1 = cut(</w:t>
-      </w:r>
+        <w:t xml:space="preserve">+   </w:t>
+      </w:r>
+      <w:proofErr w:type="gramStart"/>
+      <w:r>
+        <w:t>mutate(</w:t>
+      </w:r>
+      <w:proofErr w:type="gramEnd"/>
+    </w:p>
+    <w:p>
+      <w:pPr>
+        <w:pStyle w:val="Code"/>
+      </w:pPr>
+      <w:r>
+        <w:t xml:space="preserve">+     bmicat1 = </w:t>
+      </w:r>
+      <w:proofErr w:type="gramStart"/>
+      <w:r>
+        <w:t>cut(</w:t>
+      </w:r>
+      <w:proofErr w:type="gramEnd"/>
     </w:p>
     <w:p>
       <w:pPr>
@@ -990,7 +1000,15 @@
         <w:pStyle w:val="Code"/>
       </w:pPr>
       <w:r>
-        <w:t>+       breaks = c(0, 18.5, 25, 30, 100)</w:t>
+        <w:t xml:space="preserve">+       breaks = </w:t>
+      </w:r>
+      <w:proofErr w:type="gramStart"/>
+      <w:r>
+        <w:t>c(</w:t>
+      </w:r>
+      <w:proofErr w:type="gramEnd"/>
+      <w:r>
+        <w:t>0, 18.5, 25, 30, 100)</w:t>
       </w:r>
     </w:p>
     <w:p>
@@ -1006,8 +1024,13 @@
         <w:pStyle w:val="Code"/>
       </w:pPr>
       <w:r>
-        <w:t>+     bmicat2 = cut(</w:t>
-      </w:r>
+        <w:t xml:space="preserve">+     bmicat2 = </w:t>
+      </w:r>
+      <w:proofErr w:type="gramStart"/>
+      <w:r>
+        <w:t>cut(</w:t>
+      </w:r>
+      <w:proofErr w:type="gramEnd"/>
     </w:p>
     <w:p>
       <w:pPr>
@@ -1031,7 +1054,15 @@
       </w:pPr>
       <w:r>
         <w:lastRenderedPageBreak/>
-        <w:t>+       breaks = c(0, 18.5, 25, 30, 100),</w:t>
+        <w:t xml:space="preserve">+       breaks = </w:t>
+      </w:r>
+      <w:proofErr w:type="gramStart"/>
+      <w:r>
+        <w:t>c(</w:t>
+      </w:r>
+      <w:proofErr w:type="gramEnd"/>
+      <w:r>
+        <w:t>0, 18.5, 25, 30, 100),</w:t>
       </w:r>
     </w:p>
     <w:p>
@@ -1055,8 +1086,13 @@
         <w:pStyle w:val="Code"/>
       </w:pPr>
       <w:r>
-        <w:t>+     bmicat3 = cut(</w:t>
-      </w:r>
+        <w:t xml:space="preserve">+     bmicat3 = </w:t>
+      </w:r>
+      <w:proofErr w:type="gramStart"/>
+      <w:r>
+        <w:t>cut(</w:t>
+      </w:r>
+      <w:proofErr w:type="gramEnd"/>
     </w:p>
     <w:p>
       <w:pPr>
@@ -1079,7 +1115,15 @@
         <w:pStyle w:val="Code"/>
       </w:pPr>
       <w:r>
-        <w:t>+       breaks = c(0, 18.5, 25, 30, 100),</w:t>
+        <w:t xml:space="preserve">+       breaks = </w:t>
+      </w:r>
+      <w:proofErr w:type="gramStart"/>
+      <w:r>
+        <w:t>c(</w:t>
+      </w:r>
+      <w:proofErr w:type="gramEnd"/>
+      <w:r>
+        <w:t>0, 18.5, 25, 30, 100),</w:t>
       </w:r>
     </w:p>
     <w:p>
@@ -1095,7 +1139,15 @@
         <w:pStyle w:val="Code"/>
       </w:pPr>
       <w:r>
-        <w:t>+       labels = c("Underweight", "Healthy Weight", "Overweight", "Obese")</w:t>
+        <w:t xml:space="preserve">+       labels = </w:t>
+      </w:r>
+      <w:proofErr w:type="gramStart"/>
+      <w:r>
+        <w:t>c(</w:t>
+      </w:r>
+      <w:proofErr w:type="gramEnd"/>
+      <w:r>
+        <w:t>"Underweight", "Healthy Weight", "Overweight", "Obese")</w:t>
       </w:r>
     </w:p>
     <w:p>
@@ -1111,8 +1163,13 @@
         <w:pStyle w:val="Code"/>
       </w:pPr>
       <w:r>
-        <w:t>+     bmicat4 = cut(</w:t>
-      </w:r>
+        <w:t xml:space="preserve">+     bmicat4 = </w:t>
+      </w:r>
+      <w:proofErr w:type="gramStart"/>
+      <w:r>
+        <w:t>cut(</w:t>
+      </w:r>
+      <w:proofErr w:type="gramEnd"/>
     </w:p>
     <w:p>
       <w:pPr>
@@ -1135,7 +1192,15 @@
         <w:pStyle w:val="Code"/>
       </w:pPr>
       <w:r>
-        <w:t>+       breaks = c(0, 18.5, 25, 30, 100),</w:t>
+        <w:t xml:space="preserve">+       breaks = </w:t>
+      </w:r>
+      <w:proofErr w:type="gramStart"/>
+      <w:r>
+        <w:t>c(</w:t>
+      </w:r>
+      <w:proofErr w:type="gramEnd"/>
+      <w:r>
+        <w:t>0, 18.5, 25, 30, 100),</w:t>
       </w:r>
     </w:p>
     <w:p>
@@ -1151,7 +1216,15 @@
         <w:pStyle w:val="Code"/>
       </w:pPr>
       <w:r>
-        <w:t>+       labels = c("Underweight", "Healthy Weight", "Overweight", "Obese"),</w:t>
+        <w:t xml:space="preserve">+       labels = </w:t>
+      </w:r>
+      <w:proofErr w:type="gramStart"/>
+      <w:r>
+        <w:t>c(</w:t>
+      </w:r>
+      <w:proofErr w:type="gramEnd"/>
+      <w:r>
+        <w:t>"Underweight", "Healthy Weight", "Overweight", "Obese"),</w:t>
       </w:r>
     </w:p>
     <w:p>
@@ -1247,7 +1320,15 @@
         <w:pStyle w:val="Code"/>
       </w:pPr>
       <w:r>
-        <w:t xml:space="preserve">   bmicat1  bmicat2  bmicat3     bmicat4    </w:t>
+        <w:t xml:space="preserve">   bmicat</w:t>
+      </w:r>
+      <w:proofErr w:type="gramStart"/>
+      <w:r>
+        <w:t>1  bmicat</w:t>
+      </w:r>
+      <w:proofErr w:type="gramEnd"/>
+      <w:r>
+        <w:t xml:space="preserve">2  bmicat3     bmicat4    </w:t>
       </w:r>
     </w:p>
     <w:p>
@@ -1860,6 +1941,7 @@
         <w:t xml:space="preserve">+   </w:t>
       </w:r>
       <w:proofErr w:type="spellStart"/>
+      <w:proofErr w:type="gramStart"/>
       <w:r>
         <w:t>summarise</w:t>
       </w:r>
@@ -1867,6 +1949,7 @@
       <w:r>
         <w:t>(</w:t>
       </w:r>
+      <w:proofErr w:type="gramEnd"/>
     </w:p>
     <w:p>
       <w:pPr>
@@ -1921,7 +2004,15 @@
         <w:pStyle w:val="Code"/>
       </w:pPr>
       <w:r>
-        <w:t>+     n = n()</w:t>
+        <w:t xml:space="preserve">+     n = </w:t>
+      </w:r>
+      <w:proofErr w:type="gramStart"/>
+      <w:r>
+        <w:t>n(</w:t>
+      </w:r>
+      <w:proofErr w:type="gramEnd"/>
+      <w:r>
+        <w:t>)</w:t>
       </w:r>
     </w:p>
     <w:p>
@@ -1940,12 +2031,17 @@
         <w:t>`</w:t>
       </w:r>
       <w:proofErr w:type="spellStart"/>
+      <w:proofErr w:type="gramStart"/>
       <w:r>
         <w:t>summarise</w:t>
       </w:r>
       <w:proofErr w:type="spellEnd"/>
       <w:r>
-        <w:t>()` ungrouping output (override with `.groups` argument)</w:t>
+        <w:t>(</w:t>
+      </w:r>
+      <w:proofErr w:type="gramEnd"/>
+      <w:r>
+        <w:t>)` ungrouping output (override with `.groups` argument)</w:t>
       </w:r>
     </w:p>
     <w:p>
@@ -1970,7 +2066,15 @@
         <w:pStyle w:val="Code"/>
       </w:pPr>
       <w:r>
-        <w:t xml:space="preserve">  fev4c   min   max  mean     n</w:t>
+        <w:t xml:space="preserve">  fev4c   min   </w:t>
+      </w:r>
+      <w:proofErr w:type="gramStart"/>
+      <w:r>
+        <w:t>max  mean</w:t>
+      </w:r>
+      <w:proofErr w:type="gramEnd"/>
+      <w:r>
+        <w:t xml:space="preserve">     n</w:t>
       </w:r>
     </w:p>
     <w:p>
@@ -2010,7 +2114,15 @@
         <w:pStyle w:val="Code"/>
       </w:pPr>
       <w:r>
-        <w:t>1     1  985. 1809. 1627.   277</w:t>
+        <w:t xml:space="preserve">1     </w:t>
+      </w:r>
+      <w:proofErr w:type="gramStart"/>
+      <w:r>
+        <w:t>1  985</w:t>
+      </w:r>
+      <w:proofErr w:type="gramEnd"/>
+      <w:r>
+        <w:t>. 1809. 1627.   277</w:t>
       </w:r>
     </w:p>
     <w:p>
@@ -2034,7 +2146,15 @@
         <w:pStyle w:val="Code"/>
       </w:pPr>
       <w:r>
-        <w:t>4     4 2250  3324. 2454.   276</w:t>
+        <w:t xml:space="preserve">4     4 </w:t>
+      </w:r>
+      <w:proofErr w:type="gramStart"/>
+      <w:r>
+        <w:t>2250  3324</w:t>
+      </w:r>
+      <w:proofErr w:type="gramEnd"/>
+      <w:r>
+        <w:t>. 2454.   276</w:t>
       </w:r>
     </w:p>
     <w:p>
@@ -2117,6 +2237,7 @@
         <w:t xml:space="preserve">+   </w:t>
       </w:r>
       <w:proofErr w:type="spellStart"/>
+      <w:proofErr w:type="gramStart"/>
       <w:r>
         <w:t>summarise</w:t>
       </w:r>
@@ -2124,6 +2245,7 @@
       <w:r>
         <w:t>(</w:t>
       </w:r>
+      <w:proofErr w:type="gramEnd"/>
     </w:p>
     <w:p>
       <w:pPr>
@@ -2178,7 +2300,15 @@
         <w:pStyle w:val="Code"/>
       </w:pPr>
       <w:r>
-        <w:t>+     n = n()</w:t>
+        <w:t xml:space="preserve">+     n = </w:t>
+      </w:r>
+      <w:proofErr w:type="gramStart"/>
+      <w:r>
+        <w:t>n(</w:t>
+      </w:r>
+      <w:proofErr w:type="gramEnd"/>
+      <w:r>
+        <w:t>)</w:t>
       </w:r>
     </w:p>
     <w:p>
@@ -2197,12 +2327,17 @@
         <w:t>`</w:t>
       </w:r>
       <w:proofErr w:type="spellStart"/>
+      <w:proofErr w:type="gramStart"/>
       <w:r>
         <w:t>summarise</w:t>
       </w:r>
       <w:proofErr w:type="spellEnd"/>
       <w:r>
-        <w:t>()` ungrouping output (override with `.groups` argument)</w:t>
+        <w:t>(</w:t>
+      </w:r>
+      <w:proofErr w:type="gramEnd"/>
+      <w:r>
+        <w:t>)` ungrouping output (override with `.groups` argument)</w:t>
       </w:r>
     </w:p>
     <w:p>
@@ -2226,7 +2361,15 @@
         <w:pStyle w:val="Code"/>
       </w:pPr>
       <w:r>
-        <w:t xml:space="preserve">  fev5c   min   max  mean     n</w:t>
+        <w:t xml:space="preserve">  fev5c   min   </w:t>
+      </w:r>
+      <w:proofErr w:type="gramStart"/>
+      <w:r>
+        <w:t>max  mean</w:t>
+      </w:r>
+      <w:proofErr w:type="gramEnd"/>
+      <w:r>
+        <w:t xml:space="preserve">     n</w:t>
       </w:r>
     </w:p>
     <w:p>
@@ -2266,15 +2409,31 @@
         <w:pStyle w:val="Code"/>
       </w:pPr>
       <w:r>
-        <w:t>1     1  985. 1752. 1588.   221</w:t>
-      </w:r>
-    </w:p>
-    <w:p>
-      <w:pPr>
-        <w:pStyle w:val="Code"/>
-      </w:pPr>
-      <w:r>
-        <w:t>2     2 1752  1933. 1845.   221</w:t>
+        <w:t xml:space="preserve">1     </w:t>
+      </w:r>
+      <w:proofErr w:type="gramStart"/>
+      <w:r>
+        <w:t>1  985</w:t>
+      </w:r>
+      <w:proofErr w:type="gramEnd"/>
+      <w:r>
+        <w:t>. 1752. 1588.   221</w:t>
+      </w:r>
+    </w:p>
+    <w:p>
+      <w:pPr>
+        <w:pStyle w:val="Code"/>
+      </w:pPr>
+      <w:r>
+        <w:t xml:space="preserve">2     2 </w:t>
+      </w:r>
+      <w:proofErr w:type="gramStart"/>
+      <w:r>
+        <w:t>1752  1933</w:t>
+      </w:r>
+      <w:proofErr w:type="gramEnd"/>
+      <w:r>
+        <w:t>. 1845.   221</w:t>
       </w:r>
     </w:p>
     <w:p>
@@ -2456,7 +2615,21 @@
         <w:rPr>
           <w:rFonts w:asciiTheme="minorHAnsi" w:hAnsiTheme="minorHAnsi" w:cstheme="minorHAnsi"/>
         </w:rPr>
-        <w:t>So far we have been using built-in functions within R. You may find that there are some operations you frequently perform that you may like to write your own functions for.</w:t>
+        <w:t xml:space="preserve">So </w:t>
+      </w:r>
+      <w:proofErr w:type="gramStart"/>
+      <w:r>
+        <w:rPr>
+          <w:rFonts w:asciiTheme="minorHAnsi" w:hAnsiTheme="minorHAnsi" w:cstheme="minorHAnsi"/>
+        </w:rPr>
+        <w:t>far</w:t>
+      </w:r>
+      <w:proofErr w:type="gramEnd"/>
+      <w:r>
+        <w:rPr>
+          <w:rFonts w:asciiTheme="minorHAnsi" w:hAnsiTheme="minorHAnsi" w:cstheme="minorHAnsi"/>
+        </w:rPr>
+        <w:t xml:space="preserve"> we have been using built-in functions within R. You may find that there are some operations you frequently perform that you may like to write your own functions for.</w:t>
       </w:r>
     </w:p>
     <w:p>
@@ -2517,7 +2690,21 @@
         <w:rPr>
           <w:rFonts w:asciiTheme="minorHAnsi" w:hAnsiTheme="minorHAnsi" w:cstheme="minorHAnsi"/>
         </w:rPr>
-        <w:t>R will automatically return whichever variable is on the last line of the body of the function. However you can also return different values by explicitly specifying “return()”.</w:t>
+        <w:t>R will automatically return whichever variable is on the last line of the body of the function. However you can also return different values by explicitly specifying “</w:t>
+      </w:r>
+      <w:proofErr w:type="gramStart"/>
+      <w:r>
+        <w:rPr>
+          <w:rFonts w:asciiTheme="minorHAnsi" w:hAnsiTheme="minorHAnsi" w:cstheme="minorHAnsi"/>
+        </w:rPr>
+        <w:t>return(</w:t>
+      </w:r>
+      <w:proofErr w:type="gramEnd"/>
+      <w:r>
+        <w:rPr>
+          <w:rFonts w:asciiTheme="minorHAnsi" w:hAnsiTheme="minorHAnsi" w:cstheme="minorHAnsi"/>
+        </w:rPr>
+        <w:t>)”.</w:t>
       </w:r>
     </w:p>
     <w:p>
@@ -2589,10 +2776,12 @@
         <w:t xml:space="preserve">&gt; </w:t>
       </w:r>
       <w:proofErr w:type="spellStart"/>
+      <w:proofErr w:type="gramStart"/>
       <w:r>
         <w:t>hello.world</w:t>
       </w:r>
       <w:proofErr w:type="spellEnd"/>
+      <w:proofErr w:type="gramEnd"/>
       <w:r>
         <w:t xml:space="preserve"> &lt;- function() {</w:t>
       </w:r>
@@ -2602,7 +2791,15 @@
         <w:pStyle w:val="Code"/>
       </w:pPr>
       <w:r>
-        <w:t>+   print("Hello world!")</w:t>
+        <w:t xml:space="preserve">+   </w:t>
+      </w:r>
+      <w:proofErr w:type="gramStart"/>
+      <w:r>
+        <w:t>print(</w:t>
+      </w:r>
+      <w:proofErr w:type="gramEnd"/>
+      <w:r>
+        <w:t>"Hello world!")</w:t>
       </w:r>
     </w:p>
     <w:p>
@@ -2621,10 +2818,12 @@
         <w:t xml:space="preserve">&gt; </w:t>
       </w:r>
       <w:proofErr w:type="spellStart"/>
+      <w:proofErr w:type="gramStart"/>
       <w:r>
         <w:t>hello.world</w:t>
       </w:r>
       <w:proofErr w:type="spellEnd"/>
+      <w:proofErr w:type="gramEnd"/>
       <w:r>
         <w:t>()</w:t>
       </w:r>
@@ -2787,11 +2986,19 @@
       </w:r>
       <w:proofErr w:type="spellStart"/>
       <w:r>
-        <w:t>f.to.c</w:t>
-      </w:r>
-      <w:proofErr w:type="spellEnd"/>
-      <w:r>
-        <w:t>(32)</w:t>
+        <w:t>f.to.</w:t>
+      </w:r>
+      <w:proofErr w:type="gramStart"/>
+      <w:r>
+        <w:t>c</w:t>
+      </w:r>
+      <w:proofErr w:type="spellEnd"/>
+      <w:r>
+        <w:t>(</w:t>
+      </w:r>
+      <w:proofErr w:type="gramEnd"/>
+      <w:r>
+        <w:t>32)</w:t>
       </w:r>
     </w:p>
     <w:p>
@@ -2811,11 +3018,19 @@
       </w:r>
       <w:proofErr w:type="spellStart"/>
       <w:r>
-        <w:t>f.to.c</w:t>
-      </w:r>
-      <w:proofErr w:type="spellEnd"/>
-      <w:r>
-        <w:t>(100)</w:t>
+        <w:t>f.to.</w:t>
+      </w:r>
+      <w:proofErr w:type="gramStart"/>
+      <w:r>
+        <w:t>c</w:t>
+      </w:r>
+      <w:proofErr w:type="spellEnd"/>
+      <w:r>
+        <w:t>(</w:t>
+      </w:r>
+      <w:proofErr w:type="gramEnd"/>
+      <w:r>
+        <w:t>100)</w:t>
       </w:r>
     </w:p>
     <w:p>
@@ -2901,7 +3116,15 @@
         <w:pStyle w:val="Code"/>
       </w:pPr>
       <w:r>
-        <w:t>+   mean(x,  na.rm=T)</w:t>
+        <w:t xml:space="preserve">+   </w:t>
+      </w:r>
+      <w:proofErr w:type="gramStart"/>
+      <w:r>
+        <w:t>mean(</w:t>
+      </w:r>
+      <w:proofErr w:type="gramEnd"/>
+      <w:r>
+        <w:t>x,  na.rm=T)</w:t>
       </w:r>
     </w:p>
     <w:p>
@@ -3034,9 +3257,14 @@
       </w:r>
       <w:proofErr w:type="spellEnd"/>
       <w:r>
-        <w:t xml:space="preserve"> &lt;- function(</w:t>
-      </w:r>
-      <w:proofErr w:type="spellStart"/>
+        <w:t xml:space="preserve"> &lt;- </w:t>
+      </w:r>
+      <w:proofErr w:type="gramStart"/>
+      <w:r>
+        <w:t>function(</w:t>
+      </w:r>
+      <w:proofErr w:type="spellStart"/>
+      <w:proofErr w:type="gramEnd"/>
       <w:r>
         <w:t>ht_inches</w:t>
       </w:r>
@@ -3109,12 +3337,17 @@
         <w:t xml:space="preserve">&gt; </w:t>
       </w:r>
       <w:proofErr w:type="spellStart"/>
+      <w:proofErr w:type="gramStart"/>
       <w:r>
         <w:t>calc.bmi</w:t>
       </w:r>
       <w:proofErr w:type="spellEnd"/>
       <w:r>
-        <w:t>(62, 130)</w:t>
+        <w:t>(</w:t>
+      </w:r>
+      <w:proofErr w:type="gramEnd"/>
+      <w:r>
+        <w:t>62, 130)</w:t>
       </w:r>
     </w:p>
     <w:p>
@@ -3182,7 +3415,21 @@
         <w:rPr>
           <w:rFonts w:asciiTheme="minorHAnsi" w:hAnsiTheme="minorHAnsi" w:cstheme="minorHAnsi"/>
         </w:rPr>
-        <w:t>Functions can be quite complex. In the example in 1.1. we created BMI categories using the category definitions for adults. However since our sample is on adolescents, we should be using CDC-</w:t>
+        <w:t xml:space="preserve">Functions can be quite complex. In the example in 1.1. we created BMI categories using the category definitions for adults. </w:t>
+      </w:r>
+      <w:proofErr w:type="gramStart"/>
+      <w:r>
+        <w:rPr>
+          <w:rFonts w:asciiTheme="minorHAnsi" w:hAnsiTheme="minorHAnsi" w:cstheme="minorHAnsi"/>
+        </w:rPr>
+        <w:t>However</w:t>
+      </w:r>
+      <w:proofErr w:type="gramEnd"/>
+      <w:r>
+        <w:rPr>
+          <w:rFonts w:asciiTheme="minorHAnsi" w:hAnsiTheme="minorHAnsi" w:cstheme="minorHAnsi"/>
+        </w:rPr>
+        <w:t xml:space="preserve"> since our sample is on adolescents, we should be using CDC-</w:t>
       </w:r>
       <w:r>
         <w:rPr>
@@ -3473,8 +3720,16 @@
         <w:rPr>
           <w:rFonts w:asciiTheme="minorHAnsi" w:hAnsiTheme="minorHAnsi" w:cstheme="minorHAnsi"/>
         </w:rPr>
-        <w:t>The basics: what you need to include</w:t>
-      </w:r>
+        <w:t xml:space="preserve">The basics: what you need to </w:t>
+      </w:r>
+      <w:proofErr w:type="gramStart"/>
+      <w:r>
+        <w:rPr>
+          <w:rFonts w:asciiTheme="minorHAnsi" w:hAnsiTheme="minorHAnsi" w:cstheme="minorHAnsi"/>
+        </w:rPr>
+        <w:t>include</w:t>
+      </w:r>
+      <w:proofErr w:type="gramEnd"/>
     </w:p>
     <w:p>
       <w:pPr>
@@ -4484,7 +4739,21 @@
         <w:rPr>
           <w:rFonts w:asciiTheme="minorHAnsi" w:hAnsiTheme="minorHAnsi" w:cstheme="minorHAnsi"/>
         </w:rPr>
-        <w:t>Suppose we want to examine how FEV changes with increasing age. In the following code note that we have set the aesthetic (and our axes are set up accordingly). However we did not specify how we wanted these two variables graphed (Do we want a scatter point? Do we want a line?).</w:t>
+        <w:t xml:space="preserve">Suppose we want to examine how FEV changes with increasing age. In the following code note that we have set the aesthetic (and our axes are set up accordingly). </w:t>
+      </w:r>
+      <w:proofErr w:type="gramStart"/>
+      <w:r>
+        <w:rPr>
+          <w:rFonts w:asciiTheme="minorHAnsi" w:hAnsiTheme="minorHAnsi" w:cstheme="minorHAnsi"/>
+        </w:rPr>
+        <w:t>However</w:t>
+      </w:r>
+      <w:proofErr w:type="gramEnd"/>
+      <w:r>
+        <w:rPr>
+          <w:rFonts w:asciiTheme="minorHAnsi" w:hAnsiTheme="minorHAnsi" w:cstheme="minorHAnsi"/>
+        </w:rPr>
+        <w:t xml:space="preserve"> we did not specify how we wanted these two variables graphed (Do we want a scatter point? Do we want a line?).</w:t>
       </w:r>
     </w:p>
     <w:p>
@@ -4508,6 +4777,7 @@
         <w:t xml:space="preserve">  </w:t>
       </w:r>
       <w:proofErr w:type="spellStart"/>
+      <w:proofErr w:type="gramStart"/>
       <w:r>
         <w:t>ggplot</w:t>
       </w:r>
@@ -4516,6 +4786,7 @@
         <w:t>(</w:t>
       </w:r>
       <w:proofErr w:type="spellStart"/>
+      <w:proofErr w:type="gramEnd"/>
       <w:r>
         <w:t>aes</w:t>
       </w:r>
@@ -4703,6 +4974,7 @@
         <w:t xml:space="preserve">+   </w:t>
       </w:r>
       <w:proofErr w:type="spellStart"/>
+      <w:proofErr w:type="gramStart"/>
       <w:r>
         <w:rPr>
           <w:rStyle w:val="CodeChar"/>
@@ -4717,6 +4989,7 @@
         <w:t>(</w:t>
       </w:r>
       <w:proofErr w:type="spellStart"/>
+      <w:proofErr w:type="gramEnd"/>
       <w:r>
         <w:rPr>
           <w:rStyle w:val="CodeChar"/>
@@ -4777,14 +5050,28 @@
         <w:rPr>
           <w:rStyle w:val="CodeChar"/>
         </w:rPr>
-        <w:t>geom_point</w:t>
-      </w:r>
-      <w:proofErr w:type="spellEnd"/>
-      <w:r>
-        <w:rPr>
-          <w:rStyle w:val="CodeChar"/>
-        </w:rPr>
-        <w:t>() +</w:t>
+        <w:t>geom_</w:t>
+      </w:r>
+      <w:proofErr w:type="gramStart"/>
+      <w:r>
+        <w:rPr>
+          <w:rStyle w:val="CodeChar"/>
+        </w:rPr>
+        <w:t>point</w:t>
+      </w:r>
+      <w:proofErr w:type="spellEnd"/>
+      <w:r>
+        <w:rPr>
+          <w:rStyle w:val="CodeChar"/>
+        </w:rPr>
+        <w:t>(</w:t>
+      </w:r>
+      <w:proofErr w:type="gramEnd"/>
+      <w:r>
+        <w:rPr>
+          <w:rStyle w:val="CodeChar"/>
+        </w:rPr>
+        <w:t>) +</w:t>
       </w:r>
     </w:p>
     <w:p>
@@ -4805,14 +5092,28 @@
         <w:rPr>
           <w:rStyle w:val="CodeChar"/>
         </w:rPr>
-        <w:t>geom_smooth</w:t>
-      </w:r>
-      <w:proofErr w:type="spellEnd"/>
-      <w:r>
-        <w:rPr>
-          <w:rStyle w:val="CodeChar"/>
-        </w:rPr>
-        <w:t>(se = F, method = "</w:t>
+        <w:t>geom_</w:t>
+      </w:r>
+      <w:proofErr w:type="gramStart"/>
+      <w:r>
+        <w:rPr>
+          <w:rStyle w:val="CodeChar"/>
+        </w:rPr>
+        <w:t>smooth</w:t>
+      </w:r>
+      <w:proofErr w:type="spellEnd"/>
+      <w:r>
+        <w:rPr>
+          <w:rStyle w:val="CodeChar"/>
+        </w:rPr>
+        <w:t>(</w:t>
+      </w:r>
+      <w:proofErr w:type="gramEnd"/>
+      <w:r>
+        <w:rPr>
+          <w:rStyle w:val="CodeChar"/>
+        </w:rPr>
+        <w:t>se = F, method = "</w:t>
       </w:r>
       <w:proofErr w:type="spellStart"/>
       <w:r>
@@ -4847,14 +5148,28 @@
         <w:rPr>
           <w:rStyle w:val="CodeChar"/>
         </w:rPr>
-        <w:t>geom_smooth</w:t>
-      </w:r>
-      <w:proofErr w:type="spellEnd"/>
-      <w:r>
-        <w:rPr>
-          <w:rStyle w:val="CodeChar"/>
-        </w:rPr>
-        <w:t>()` using formula 'y ~ x'</w:t>
+        <w:t>geom_</w:t>
+      </w:r>
+      <w:proofErr w:type="gramStart"/>
+      <w:r>
+        <w:rPr>
+          <w:rStyle w:val="CodeChar"/>
+        </w:rPr>
+        <w:t>smooth</w:t>
+      </w:r>
+      <w:proofErr w:type="spellEnd"/>
+      <w:r>
+        <w:rPr>
+          <w:rStyle w:val="CodeChar"/>
+        </w:rPr>
+        <w:t>(</w:t>
+      </w:r>
+      <w:proofErr w:type="gramEnd"/>
+      <w:r>
+        <w:rPr>
+          <w:rStyle w:val="CodeChar"/>
+        </w:rPr>
+        <w:t>)` using formula 'y ~ x'</w:t>
       </w:r>
     </w:p>
     <w:p>
@@ -5080,6 +5395,7 @@
         <w:t xml:space="preserve">+   </w:t>
       </w:r>
       <w:proofErr w:type="spellStart"/>
+      <w:proofErr w:type="gramStart"/>
       <w:r>
         <w:rPr>
           <w:rStyle w:val="CodeChar"/>
@@ -5094,6 +5410,7 @@
         <w:t>(</w:t>
       </w:r>
       <w:proofErr w:type="spellStart"/>
+      <w:proofErr w:type="gramEnd"/>
       <w:r>
         <w:rPr>
           <w:rStyle w:val="CodeChar"/>
@@ -5154,14 +5471,28 @@
         <w:rPr>
           <w:rStyle w:val="CodeChar"/>
         </w:rPr>
-        <w:t>geom_point</w:t>
-      </w:r>
-      <w:proofErr w:type="spellEnd"/>
-      <w:r>
-        <w:rPr>
-          <w:rStyle w:val="CodeChar"/>
-        </w:rPr>
-        <w:t>(size = 2, color = "</w:t>
+        <w:t>geom_</w:t>
+      </w:r>
+      <w:proofErr w:type="gramStart"/>
+      <w:r>
+        <w:rPr>
+          <w:rStyle w:val="CodeChar"/>
+        </w:rPr>
+        <w:t>point</w:t>
+      </w:r>
+      <w:proofErr w:type="spellEnd"/>
+      <w:r>
+        <w:rPr>
+          <w:rStyle w:val="CodeChar"/>
+        </w:rPr>
+        <w:t>(</w:t>
+      </w:r>
+      <w:proofErr w:type="gramEnd"/>
+      <w:r>
+        <w:rPr>
+          <w:rStyle w:val="CodeChar"/>
+        </w:rPr>
+        <w:t>size = 2, color = "</w:t>
       </w:r>
       <w:proofErr w:type="spellStart"/>
       <w:r>
@@ -5196,14 +5527,28 @@
         <w:rPr>
           <w:rStyle w:val="CodeChar"/>
         </w:rPr>
-        <w:t>geom_smooth</w:t>
-      </w:r>
-      <w:proofErr w:type="spellEnd"/>
-      <w:r>
-        <w:rPr>
-          <w:rStyle w:val="CodeChar"/>
-        </w:rPr>
-        <w:t>(se = F, method = "</w:t>
+        <w:t>geom_</w:t>
+      </w:r>
+      <w:proofErr w:type="gramStart"/>
+      <w:r>
+        <w:rPr>
+          <w:rStyle w:val="CodeChar"/>
+        </w:rPr>
+        <w:t>smooth</w:t>
+      </w:r>
+      <w:proofErr w:type="spellEnd"/>
+      <w:r>
+        <w:rPr>
+          <w:rStyle w:val="CodeChar"/>
+        </w:rPr>
+        <w:t>(</w:t>
+      </w:r>
+      <w:proofErr w:type="gramEnd"/>
+      <w:r>
+        <w:rPr>
+          <w:rStyle w:val="CodeChar"/>
+        </w:rPr>
+        <w:t>se = F, method = "</w:t>
       </w:r>
       <w:proofErr w:type="spellStart"/>
       <w:r>
@@ -5252,14 +5597,28 @@
         <w:rPr>
           <w:rStyle w:val="CodeChar"/>
         </w:rPr>
-        <w:t>geom_smooth</w:t>
-      </w:r>
-      <w:proofErr w:type="spellEnd"/>
-      <w:r>
-        <w:rPr>
-          <w:rStyle w:val="CodeChar"/>
-        </w:rPr>
-        <w:t>()` using formula 'y ~ x'</w:t>
+        <w:t>geom_</w:t>
+      </w:r>
+      <w:proofErr w:type="gramStart"/>
+      <w:r>
+        <w:rPr>
+          <w:rStyle w:val="CodeChar"/>
+        </w:rPr>
+        <w:t>smooth</w:t>
+      </w:r>
+      <w:proofErr w:type="spellEnd"/>
+      <w:r>
+        <w:rPr>
+          <w:rStyle w:val="CodeChar"/>
+        </w:rPr>
+        <w:t>(</w:t>
+      </w:r>
+      <w:proofErr w:type="gramEnd"/>
+      <w:r>
+        <w:rPr>
+          <w:rStyle w:val="CodeChar"/>
+        </w:rPr>
+        <w:t>)` using formula 'y ~ x'</w:t>
       </w:r>
     </w:p>
     <w:p>
@@ -5505,6 +5864,7 @@
         <w:t xml:space="preserve">+   </w:t>
       </w:r>
       <w:proofErr w:type="spellStart"/>
+      <w:proofErr w:type="gramStart"/>
       <w:r>
         <w:rPr>
           <w:rStyle w:val="CodeChar"/>
@@ -5519,6 +5879,7 @@
         <w:t>(</w:t>
       </w:r>
       <w:proofErr w:type="spellStart"/>
+      <w:proofErr w:type="gramEnd"/>
       <w:r>
         <w:rPr>
           <w:rStyle w:val="CodeChar"/>
@@ -5579,14 +5940,28 @@
         <w:rPr>
           <w:rStyle w:val="CodeChar"/>
         </w:rPr>
-        <w:t>geom_point</w:t>
-      </w:r>
-      <w:proofErr w:type="spellEnd"/>
-      <w:r>
-        <w:rPr>
-          <w:rStyle w:val="CodeChar"/>
-        </w:rPr>
-        <w:t>() +</w:t>
+        <w:t>geom_</w:t>
+      </w:r>
+      <w:proofErr w:type="gramStart"/>
+      <w:r>
+        <w:rPr>
+          <w:rStyle w:val="CodeChar"/>
+        </w:rPr>
+        <w:t>point</w:t>
+      </w:r>
+      <w:proofErr w:type="spellEnd"/>
+      <w:r>
+        <w:rPr>
+          <w:rStyle w:val="CodeChar"/>
+        </w:rPr>
+        <w:t>(</w:t>
+      </w:r>
+      <w:proofErr w:type="gramEnd"/>
+      <w:r>
+        <w:rPr>
+          <w:rStyle w:val="CodeChar"/>
+        </w:rPr>
+        <w:t>) +</w:t>
       </w:r>
     </w:p>
     <w:p>
@@ -5607,14 +5982,28 @@
         <w:rPr>
           <w:rStyle w:val="CodeChar"/>
         </w:rPr>
-        <w:t>geom_smooth</w:t>
-      </w:r>
-      <w:proofErr w:type="spellEnd"/>
-      <w:r>
-        <w:rPr>
-          <w:rStyle w:val="CodeChar"/>
-        </w:rPr>
-        <w:t>(se = F, method = "</w:t>
+        <w:t>geom_</w:t>
+      </w:r>
+      <w:proofErr w:type="gramStart"/>
+      <w:r>
+        <w:rPr>
+          <w:rStyle w:val="CodeChar"/>
+        </w:rPr>
+        <w:t>smooth</w:t>
+      </w:r>
+      <w:proofErr w:type="spellEnd"/>
+      <w:r>
+        <w:rPr>
+          <w:rStyle w:val="CodeChar"/>
+        </w:rPr>
+        <w:t>(</w:t>
+      </w:r>
+      <w:proofErr w:type="gramEnd"/>
+      <w:r>
+        <w:rPr>
+          <w:rStyle w:val="CodeChar"/>
+        </w:rPr>
+        <w:t>se = F, method = "</w:t>
       </w:r>
       <w:proofErr w:type="spellStart"/>
       <w:r>
@@ -5649,14 +6038,28 @@
         <w:rPr>
           <w:rStyle w:val="CodeChar"/>
         </w:rPr>
-        <w:t>geom_smooth</w:t>
-      </w:r>
-      <w:proofErr w:type="spellEnd"/>
-      <w:r>
-        <w:rPr>
-          <w:rStyle w:val="CodeChar"/>
-        </w:rPr>
-        <w:t>()` using formula 'y ~ x'</w:t>
+        <w:t>geom_</w:t>
+      </w:r>
+      <w:proofErr w:type="gramStart"/>
+      <w:r>
+        <w:rPr>
+          <w:rStyle w:val="CodeChar"/>
+        </w:rPr>
+        <w:t>smooth</w:t>
+      </w:r>
+      <w:proofErr w:type="spellEnd"/>
+      <w:r>
+        <w:rPr>
+          <w:rStyle w:val="CodeChar"/>
+        </w:rPr>
+        <w:t>(</w:t>
+      </w:r>
+      <w:proofErr w:type="gramEnd"/>
+      <w:r>
+        <w:rPr>
+          <w:rStyle w:val="CodeChar"/>
+        </w:rPr>
+        <w:t>)` using formula 'y ~ x'</w:t>
       </w:r>
     </w:p>
     <w:p>
@@ -5914,7 +6317,35 @@
         <w:rPr>
           <w:rFonts w:asciiTheme="minorHAnsi" w:hAnsiTheme="minorHAnsi" w:cstheme="minorHAnsi"/>
         </w:rPr>
-        <w:t xml:space="preserve"> is that it recognizes what kind of variables you are using and draws its graphs accordingly. In 3.3.4 we colored variables using a categorical variable, so it created a discrete color coding system for us. Here, we color the points by BMI, a continuous variable, so it will create a continuous color coding scheme.</w:t>
+        <w:t xml:space="preserve"> is that it recognizes what kind of variables you are using and draws its graphs accordingly. In 3.3.4 we colored variables using a categorical variable, so it created a discrete </w:t>
+      </w:r>
+      <w:proofErr w:type="gramStart"/>
+      <w:r>
+        <w:rPr>
+          <w:rFonts w:asciiTheme="minorHAnsi" w:hAnsiTheme="minorHAnsi" w:cstheme="minorHAnsi"/>
+        </w:rPr>
+        <w:t>color coding</w:t>
+      </w:r>
+      <w:proofErr w:type="gramEnd"/>
+      <w:r>
+        <w:rPr>
+          <w:rFonts w:asciiTheme="minorHAnsi" w:hAnsiTheme="minorHAnsi" w:cstheme="minorHAnsi"/>
+        </w:rPr>
+        <w:t xml:space="preserve"> system for us. Here, we color the points by BMI, a continuous variable, so it will create a continuous </w:t>
+      </w:r>
+      <w:proofErr w:type="gramStart"/>
+      <w:r>
+        <w:rPr>
+          <w:rFonts w:asciiTheme="minorHAnsi" w:hAnsiTheme="minorHAnsi" w:cstheme="minorHAnsi"/>
+        </w:rPr>
+        <w:t>color coding</w:t>
+      </w:r>
+      <w:proofErr w:type="gramEnd"/>
+      <w:r>
+        <w:rPr>
+          <w:rFonts w:asciiTheme="minorHAnsi" w:hAnsiTheme="minorHAnsi" w:cstheme="minorHAnsi"/>
+        </w:rPr>
+        <w:t xml:space="preserve"> scheme.</w:t>
       </w:r>
     </w:p>
     <w:p>
@@ -5959,6 +6390,7 @@
         <w:t xml:space="preserve">+   </w:t>
       </w:r>
       <w:proofErr w:type="spellStart"/>
+      <w:proofErr w:type="gramStart"/>
       <w:r>
         <w:rPr>
           <w:rStyle w:val="CodeChar"/>
@@ -5973,6 +6405,7 @@
         <w:t>(</w:t>
       </w:r>
       <w:proofErr w:type="spellStart"/>
+      <w:proofErr w:type="gramEnd"/>
       <w:r>
         <w:rPr>
           <w:rStyle w:val="CodeChar"/>
@@ -6047,14 +6480,28 @@
         <w:rPr>
           <w:rStyle w:val="CodeChar"/>
         </w:rPr>
-        <w:t>geom_point</w:t>
-      </w:r>
-      <w:proofErr w:type="spellEnd"/>
-      <w:r>
-        <w:rPr>
-          <w:rStyle w:val="CodeChar"/>
-        </w:rPr>
-        <w:t>() +</w:t>
+        <w:t>geom_</w:t>
+      </w:r>
+      <w:proofErr w:type="gramStart"/>
+      <w:r>
+        <w:rPr>
+          <w:rStyle w:val="CodeChar"/>
+        </w:rPr>
+        <w:t>point</w:t>
+      </w:r>
+      <w:proofErr w:type="spellEnd"/>
+      <w:r>
+        <w:rPr>
+          <w:rStyle w:val="CodeChar"/>
+        </w:rPr>
+        <w:t>(</w:t>
+      </w:r>
+      <w:proofErr w:type="gramEnd"/>
+      <w:r>
+        <w:rPr>
+          <w:rStyle w:val="CodeChar"/>
+        </w:rPr>
+        <w:t>) +</w:t>
       </w:r>
     </w:p>
     <w:p>
@@ -6075,14 +6522,28 @@
         <w:rPr>
           <w:rStyle w:val="CodeChar"/>
         </w:rPr>
-        <w:t>geom_smooth</w:t>
-      </w:r>
-      <w:proofErr w:type="spellEnd"/>
-      <w:r>
-        <w:rPr>
-          <w:rStyle w:val="CodeChar"/>
-        </w:rPr>
-        <w:t>(se = F, method = "</w:t>
+        <w:t>geom_</w:t>
+      </w:r>
+      <w:proofErr w:type="gramStart"/>
+      <w:r>
+        <w:rPr>
+          <w:rStyle w:val="CodeChar"/>
+        </w:rPr>
+        <w:t>smooth</w:t>
+      </w:r>
+      <w:proofErr w:type="spellEnd"/>
+      <w:r>
+        <w:rPr>
+          <w:rStyle w:val="CodeChar"/>
+        </w:rPr>
+        <w:t>(</w:t>
+      </w:r>
+      <w:proofErr w:type="gramEnd"/>
+      <w:r>
+        <w:rPr>
+          <w:rStyle w:val="CodeChar"/>
+        </w:rPr>
+        <w:t>se = F, method = "</w:t>
       </w:r>
       <w:proofErr w:type="spellStart"/>
       <w:r>
@@ -6117,14 +6578,28 @@
         <w:rPr>
           <w:rStyle w:val="CodeChar"/>
         </w:rPr>
-        <w:t>geom_smooth</w:t>
-      </w:r>
-      <w:proofErr w:type="spellEnd"/>
-      <w:r>
-        <w:rPr>
-          <w:rStyle w:val="CodeChar"/>
-        </w:rPr>
-        <w:t>()` using formula 'y ~ x'</w:t>
+        <w:t>geom_</w:t>
+      </w:r>
+      <w:proofErr w:type="gramStart"/>
+      <w:r>
+        <w:rPr>
+          <w:rStyle w:val="CodeChar"/>
+        </w:rPr>
+        <w:t>smooth</w:t>
+      </w:r>
+      <w:proofErr w:type="spellEnd"/>
+      <w:r>
+        <w:rPr>
+          <w:rStyle w:val="CodeChar"/>
+        </w:rPr>
+        <w:t>(</w:t>
+      </w:r>
+      <w:proofErr w:type="gramEnd"/>
+      <w:r>
+        <w:rPr>
+          <w:rStyle w:val="CodeChar"/>
+        </w:rPr>
+        <w:t>)` using formula 'y ~ x'</w:t>
       </w:r>
     </w:p>
     <w:p>
@@ -6375,6 +6850,7 @@
         <w:t xml:space="preserve">We can use the </w:t>
       </w:r>
       <w:proofErr w:type="spellStart"/>
+      <w:proofErr w:type="gramStart"/>
       <w:r>
         <w:rPr>
           <w:rFonts w:asciiTheme="minorHAnsi" w:hAnsiTheme="minorHAnsi" w:cstheme="minorHAnsi"/>
@@ -6386,7 +6862,14 @@
         <w:rPr>
           <w:rFonts w:asciiTheme="minorHAnsi" w:hAnsiTheme="minorHAnsi" w:cstheme="minorHAnsi"/>
         </w:rPr>
-        <w:t>() function to arrive at correlation coefficients for variables. By default, if any data is missing then “NA” will be reported. Some common ways to fix this is to use only complete observations (use = “</w:t>
+        <w:t>(</w:t>
+      </w:r>
+      <w:proofErr w:type="gramEnd"/>
+      <w:r>
+        <w:rPr>
+          <w:rFonts w:asciiTheme="minorHAnsi" w:hAnsiTheme="minorHAnsi" w:cstheme="minorHAnsi"/>
+        </w:rPr>
+        <w:t>) function to arrive at correlation coefficients for variables. By default, if any data is missing then “NA” will be reported. Some common ways to fix this is to use only complete observations (use = “</w:t>
       </w:r>
       <w:proofErr w:type="spellStart"/>
       <w:r>
@@ -6439,9 +6922,14 @@
         <w:pStyle w:val="Code"/>
       </w:pPr>
       <w:r>
-        <w:t>+   select(</w:t>
-      </w:r>
-      <w:proofErr w:type="spellStart"/>
+        <w:t xml:space="preserve">+   </w:t>
+      </w:r>
+      <w:proofErr w:type="gramStart"/>
+      <w:r>
+        <w:t>select(</w:t>
+      </w:r>
+      <w:proofErr w:type="spellStart"/>
+      <w:proofErr w:type="gramEnd"/>
       <w:r>
         <w:t>agepft</w:t>
       </w:r>
@@ -6482,12 +6970,17 @@
         <w:t xml:space="preserve">+   </w:t>
       </w:r>
       <w:proofErr w:type="spellStart"/>
+      <w:proofErr w:type="gramStart"/>
       <w:r>
         <w:t>cor</w:t>
       </w:r>
       <w:proofErr w:type="spellEnd"/>
       <w:r>
-        <w:t>()</w:t>
+        <w:t>(</w:t>
+      </w:r>
+      <w:proofErr w:type="gramEnd"/>
+      <w:r>
+        <w:t>)</w:t>
       </w:r>
     </w:p>
     <w:p>
@@ -6503,122 +6996,319 @@
       </w:r>
       <w:proofErr w:type="spellEnd"/>
       <w:r>
+        <w:t xml:space="preserve"> fev </w:t>
+      </w:r>
+      <w:proofErr w:type="spellStart"/>
+      <w:r>
+        <w:t>fvc</w:t>
+      </w:r>
+      <w:proofErr w:type="spellEnd"/>
+      <w:r>
         <w:t xml:space="preserve"> </w:t>
       </w:r>
       <w:proofErr w:type="spellStart"/>
       <w:r>
+        <w:t>mmef</w:t>
+      </w:r>
+      <w:proofErr w:type="spellEnd"/>
+    </w:p>
+    <w:p>
+      <w:pPr>
+        <w:pStyle w:val="Code"/>
+      </w:pPr>
+      <w:proofErr w:type="spellStart"/>
+      <w:r>
+        <w:t>agepft</w:t>
+      </w:r>
+      <w:proofErr w:type="spellEnd"/>
+      <w:r>
+        <w:t xml:space="preserve">      </w:t>
+      </w:r>
+      <w:proofErr w:type="gramStart"/>
+      <w:r>
+        <w:t>1  NA</w:t>
+      </w:r>
+      <w:proofErr w:type="gramEnd"/>
+      <w:r>
+        <w:t xml:space="preserve">  </w:t>
+      </w:r>
+      <w:proofErr w:type="spellStart"/>
+      <w:r>
+        <w:t>NA</w:t>
+      </w:r>
+      <w:proofErr w:type="spellEnd"/>
+      <w:r>
+        <w:t xml:space="preserve">   </w:t>
+      </w:r>
+      <w:proofErr w:type="spellStart"/>
+      <w:r>
+        <w:t>NA</w:t>
+      </w:r>
+      <w:proofErr w:type="spellEnd"/>
+    </w:p>
+    <w:p>
+      <w:pPr>
+        <w:pStyle w:val="Code"/>
+      </w:pPr>
+      <w:proofErr w:type="spellStart"/>
+      <w:r>
         <w:t>fev</w:t>
       </w:r>
       <w:proofErr w:type="spellEnd"/>
       <w:r>
-        <w:t xml:space="preserve"> </w:t>
-      </w:r>
+        <w:t xml:space="preserve">        NA   </w:t>
+      </w:r>
+      <w:proofErr w:type="gramStart"/>
+      <w:r>
+        <w:t>1  NA</w:t>
+      </w:r>
+      <w:proofErr w:type="gramEnd"/>
+      <w:r>
+        <w:t xml:space="preserve">   </w:t>
+      </w:r>
+      <w:proofErr w:type="spellStart"/>
+      <w:r>
+        <w:t>NA</w:t>
+      </w:r>
+      <w:proofErr w:type="spellEnd"/>
+    </w:p>
+    <w:p>
+      <w:pPr>
+        <w:pStyle w:val="Code"/>
+      </w:pPr>
       <w:proofErr w:type="spellStart"/>
       <w:r>
         <w:t>fvc</w:t>
       </w:r>
       <w:proofErr w:type="spellEnd"/>
       <w:r>
-        <w:t xml:space="preserve"> </w:t>
-      </w:r>
+        <w:t xml:space="preserve">        </w:t>
+      </w:r>
+      <w:proofErr w:type="gramStart"/>
+      <w:r>
+        <w:t xml:space="preserve">NA  </w:t>
+      </w:r>
+      <w:proofErr w:type="spellStart"/>
+      <w:r>
+        <w:t>NA</w:t>
+      </w:r>
+      <w:proofErr w:type="spellEnd"/>
+      <w:proofErr w:type="gramEnd"/>
+      <w:r>
+        <w:t xml:space="preserve">   1   NA</w:t>
+      </w:r>
+    </w:p>
+    <w:p>
+      <w:pPr>
+        <w:pStyle w:val="Code"/>
+      </w:pPr>
       <w:proofErr w:type="spellStart"/>
       <w:r>
         <w:t>mmef</w:t>
       </w:r>
       <w:proofErr w:type="spellEnd"/>
-    </w:p>
-    <w:p>
-      <w:pPr>
-        <w:pStyle w:val="Code"/>
-      </w:pPr>
-      <w:proofErr w:type="spellStart"/>
+      <w:r>
+        <w:t xml:space="preserve">       </w:t>
+      </w:r>
+      <w:proofErr w:type="gramStart"/>
+      <w:r>
+        <w:t xml:space="preserve">NA  </w:t>
+      </w:r>
+      <w:proofErr w:type="spellStart"/>
+      <w:r>
+        <w:t>NA</w:t>
+      </w:r>
+      <w:proofErr w:type="spellEnd"/>
+      <w:proofErr w:type="gramEnd"/>
+      <w:r>
+        <w:t xml:space="preserve">  </w:t>
+      </w:r>
+      <w:proofErr w:type="spellStart"/>
+      <w:r>
+        <w:t>NA</w:t>
+      </w:r>
+      <w:proofErr w:type="spellEnd"/>
+      <w:r>
+        <w:t xml:space="preserve">    1</w:t>
+      </w:r>
+    </w:p>
+    <w:p>
+      <w:pPr>
+        <w:pStyle w:val="Code"/>
+      </w:pPr>
+      <w:r>
+        <w:t xml:space="preserve">&gt; </w:t>
+      </w:r>
+      <w:proofErr w:type="spellStart"/>
+      <w:r>
+        <w:t>chs_merged</w:t>
+      </w:r>
+      <w:proofErr w:type="spellEnd"/>
+      <w:r>
+        <w:t xml:space="preserve"> %&gt;%</w:t>
+      </w:r>
+    </w:p>
+    <w:p>
+      <w:pPr>
+        <w:pStyle w:val="Code"/>
+      </w:pPr>
+      <w:r>
+        <w:t xml:space="preserve">+   </w:t>
+      </w:r>
+      <w:proofErr w:type="gramStart"/>
+      <w:r>
+        <w:t>select(</w:t>
+      </w:r>
+      <w:proofErr w:type="spellStart"/>
+      <w:proofErr w:type="gramEnd"/>
       <w:r>
         <w:t>agepft</w:t>
       </w:r>
       <w:proofErr w:type="spellEnd"/>
       <w:r>
-        <w:t xml:space="preserve">      1  NA  </w:t>
-      </w:r>
-      <w:proofErr w:type="spellStart"/>
-      <w:r>
-        <w:t>NA</w:t>
-      </w:r>
-      <w:proofErr w:type="spellEnd"/>
-      <w:r>
-        <w:t xml:space="preserve">   </w:t>
-      </w:r>
-      <w:proofErr w:type="spellStart"/>
-      <w:r>
-        <w:t>NA</w:t>
-      </w:r>
-      <w:proofErr w:type="spellEnd"/>
-    </w:p>
-    <w:p>
-      <w:pPr>
-        <w:pStyle w:val="Code"/>
-      </w:pPr>
+        <w:t xml:space="preserve">, </w:t>
+      </w:r>
       <w:proofErr w:type="spellStart"/>
       <w:r>
         <w:t>fev</w:t>
       </w:r>
       <w:proofErr w:type="spellEnd"/>
       <w:r>
-        <w:t xml:space="preserve">        NA   1  NA   </w:t>
-      </w:r>
-      <w:proofErr w:type="spellStart"/>
-      <w:r>
-        <w:t>NA</w:t>
-      </w:r>
-      <w:proofErr w:type="spellEnd"/>
-    </w:p>
-    <w:p>
-      <w:pPr>
-        <w:pStyle w:val="Code"/>
-      </w:pPr>
+        <w:t xml:space="preserve">, </w:t>
+      </w:r>
       <w:proofErr w:type="spellStart"/>
       <w:r>
         <w:t>fvc</w:t>
       </w:r>
       <w:proofErr w:type="spellEnd"/>
       <w:r>
-        <w:t xml:space="preserve">        NA  </w:t>
-      </w:r>
-      <w:proofErr w:type="spellStart"/>
-      <w:r>
-        <w:t>NA</w:t>
-      </w:r>
-      <w:proofErr w:type="spellEnd"/>
-      <w:r>
-        <w:t xml:space="preserve">   1   NA</w:t>
-      </w:r>
-    </w:p>
-    <w:p>
-      <w:pPr>
-        <w:pStyle w:val="Code"/>
-      </w:pPr>
+        <w:t xml:space="preserve">, </w:t>
+      </w:r>
       <w:proofErr w:type="spellStart"/>
       <w:r>
         <w:t>mmef</w:t>
       </w:r>
       <w:proofErr w:type="spellEnd"/>
       <w:r>
-        <w:t xml:space="preserve">       NA  </w:t>
-      </w:r>
-      <w:proofErr w:type="spellStart"/>
-      <w:r>
-        <w:t>NA</w:t>
-      </w:r>
-      <w:proofErr w:type="spellEnd"/>
-      <w:r>
-        <w:t xml:space="preserve">  </w:t>
-      </w:r>
-      <w:proofErr w:type="spellStart"/>
-      <w:r>
-        <w:t>NA</w:t>
-      </w:r>
-      <w:proofErr w:type="spellEnd"/>
-      <w:r>
-        <w:t xml:space="preserve">    1</w:t>
+        <w:t>) %&gt;%</w:t>
+      </w:r>
+    </w:p>
+    <w:p>
+      <w:pPr>
+        <w:pStyle w:val="Code"/>
+      </w:pPr>
+      <w:r>
+        <w:t xml:space="preserve">+   </w:t>
+      </w:r>
+      <w:proofErr w:type="spellStart"/>
+      <w:proofErr w:type="gramStart"/>
+      <w:r>
+        <w:t>cor</w:t>
+      </w:r>
+      <w:proofErr w:type="spellEnd"/>
+      <w:r>
+        <w:t>(</w:t>
+      </w:r>
+      <w:proofErr w:type="gramEnd"/>
+      <w:r>
+        <w:t>use = "</w:t>
+      </w:r>
+      <w:proofErr w:type="spellStart"/>
+      <w:r>
+        <w:t>pairwise.complete.obs</w:t>
+      </w:r>
+      <w:proofErr w:type="spellEnd"/>
+      <w:r>
+        <w:t>")</w:t>
+      </w:r>
+    </w:p>
+    <w:p>
+      <w:pPr>
+        <w:pStyle w:val="Code"/>
+      </w:pPr>
+      <w:r>
+        <w:t xml:space="preserve">           </w:t>
+      </w:r>
+      <w:proofErr w:type="spellStart"/>
+      <w:r>
+        <w:t>agepft</w:t>
+      </w:r>
+      <w:proofErr w:type="spellEnd"/>
+      <w:r>
+        <w:t xml:space="preserve">       </w:t>
+      </w:r>
+      <w:proofErr w:type="spellStart"/>
+      <w:r>
+        <w:t>fev</w:t>
+      </w:r>
+      <w:proofErr w:type="spellEnd"/>
+      <w:r>
+        <w:t xml:space="preserve">       </w:t>
+      </w:r>
+      <w:proofErr w:type="spellStart"/>
+      <w:r>
+        <w:t>fvc</w:t>
+      </w:r>
+      <w:proofErr w:type="spellEnd"/>
+      <w:r>
+        <w:t xml:space="preserve">       </w:t>
+      </w:r>
+      <w:proofErr w:type="spellStart"/>
+      <w:r>
+        <w:t>mmef</w:t>
+      </w:r>
+      <w:proofErr w:type="spellEnd"/>
+    </w:p>
+    <w:p>
+      <w:pPr>
+        <w:pStyle w:val="Code"/>
+      </w:pPr>
+      <w:proofErr w:type="spellStart"/>
+      <w:r>
+        <w:t>agepft</w:t>
+      </w:r>
+      <w:proofErr w:type="spellEnd"/>
+      <w:r>
+        <w:t xml:space="preserve"> 1.00000000 0.1714370 0.1857674 0.08282617</w:t>
+      </w:r>
+    </w:p>
+    <w:p>
+      <w:pPr>
+        <w:pStyle w:val="Code"/>
+      </w:pPr>
+      <w:proofErr w:type="spellStart"/>
+      <w:r>
+        <w:t>fev</w:t>
+      </w:r>
+      <w:proofErr w:type="spellEnd"/>
+      <w:r>
+        <w:t xml:space="preserve">    0.17143699 1.0000000 0.9164952 0.63816935</w:t>
+      </w:r>
+    </w:p>
+    <w:p>
+      <w:pPr>
+        <w:pStyle w:val="Code"/>
+      </w:pPr>
+      <w:proofErr w:type="spellStart"/>
+      <w:r>
+        <w:t>fvc</w:t>
+      </w:r>
+      <w:proofErr w:type="spellEnd"/>
+      <w:r>
+        <w:t xml:space="preserve">    0.18576738 0.9164952 1.0000000 0.33811832</w:t>
+      </w:r>
+    </w:p>
+    <w:p>
+      <w:pPr>
+        <w:pStyle w:val="Code"/>
+      </w:pPr>
+      <w:proofErr w:type="spellStart"/>
+      <w:r>
+        <w:t>mmef</w:t>
+      </w:r>
+      <w:proofErr w:type="spellEnd"/>
+      <w:r>
+        <w:t xml:space="preserve">   0.08282617 0.6381694 0.3381183 1.00000000</w:t>
       </w:r>
     </w:p>
     <w:p>
@@ -6642,9 +7332,14 @@
         <w:pStyle w:val="Code"/>
       </w:pPr>
       <w:r>
-        <w:t>+   select(</w:t>
-      </w:r>
-      <w:proofErr w:type="spellStart"/>
+        <w:t xml:space="preserve">+   </w:t>
+      </w:r>
+      <w:proofErr w:type="gramStart"/>
+      <w:r>
+        <w:t>select(</w:t>
+      </w:r>
+      <w:proofErr w:type="spellStart"/>
+      <w:proofErr w:type="gramEnd"/>
       <w:r>
         <w:t>agepft</w:t>
       </w:r>
@@ -6685,181 +7380,17 @@
         <w:t xml:space="preserve">+   </w:t>
       </w:r>
       <w:proofErr w:type="spellStart"/>
+      <w:proofErr w:type="gramStart"/>
       <w:r>
         <w:t>cor</w:t>
       </w:r>
       <w:proofErr w:type="spellEnd"/>
       <w:r>
-        <w:t>(use = "</w:t>
-      </w:r>
-      <w:proofErr w:type="spellStart"/>
-      <w:r>
-        <w:t>pairwise.complete.obs</w:t>
-      </w:r>
-      <w:proofErr w:type="spellEnd"/>
-      <w:r>
-        <w:t>")</w:t>
-      </w:r>
-    </w:p>
-    <w:p>
-      <w:pPr>
-        <w:pStyle w:val="Code"/>
-      </w:pPr>
-      <w:r>
-        <w:t xml:space="preserve">           </w:t>
-      </w:r>
-      <w:proofErr w:type="spellStart"/>
-      <w:r>
-        <w:t>agepft</w:t>
-      </w:r>
-      <w:proofErr w:type="spellEnd"/>
-      <w:r>
-        <w:t xml:space="preserve">       </w:t>
-      </w:r>
-      <w:proofErr w:type="spellStart"/>
-      <w:r>
-        <w:t>fev</w:t>
-      </w:r>
-      <w:proofErr w:type="spellEnd"/>
-      <w:r>
-        <w:t xml:space="preserve">       </w:t>
-      </w:r>
-      <w:proofErr w:type="spellStart"/>
-      <w:r>
-        <w:t>fvc</w:t>
-      </w:r>
-      <w:proofErr w:type="spellEnd"/>
-      <w:r>
-        <w:t xml:space="preserve">       </w:t>
-      </w:r>
-      <w:proofErr w:type="spellStart"/>
-      <w:r>
-        <w:t>mmef</w:t>
-      </w:r>
-      <w:proofErr w:type="spellEnd"/>
-    </w:p>
-    <w:p>
-      <w:pPr>
-        <w:pStyle w:val="Code"/>
-      </w:pPr>
-      <w:proofErr w:type="spellStart"/>
-      <w:r>
-        <w:t>agepft</w:t>
-      </w:r>
-      <w:proofErr w:type="spellEnd"/>
-      <w:r>
-        <w:t xml:space="preserve"> 1.00000000 0.1714370 0.1857674 0.08282617</w:t>
-      </w:r>
-    </w:p>
-    <w:p>
-      <w:pPr>
-        <w:pStyle w:val="Code"/>
-      </w:pPr>
-      <w:proofErr w:type="spellStart"/>
-      <w:r>
-        <w:t>fev</w:t>
-      </w:r>
-      <w:proofErr w:type="spellEnd"/>
-      <w:r>
-        <w:t xml:space="preserve">    0.17143699 1.0000000 0.9164952 0.63816935</w:t>
-      </w:r>
-    </w:p>
-    <w:p>
-      <w:pPr>
-        <w:pStyle w:val="Code"/>
-      </w:pPr>
-      <w:proofErr w:type="spellStart"/>
-      <w:r>
-        <w:t>fvc</w:t>
-      </w:r>
-      <w:proofErr w:type="spellEnd"/>
-      <w:r>
-        <w:t xml:space="preserve">    0.18576738 0.9164952 1.0000000 0.33811832</w:t>
-      </w:r>
-    </w:p>
-    <w:p>
-      <w:pPr>
-        <w:pStyle w:val="Code"/>
-      </w:pPr>
-      <w:proofErr w:type="spellStart"/>
-      <w:r>
-        <w:t>mmef</w:t>
-      </w:r>
-      <w:proofErr w:type="spellEnd"/>
-      <w:r>
-        <w:t xml:space="preserve">   0.08282617 0.6381694 0.3381183 1.00000000</w:t>
-      </w:r>
-    </w:p>
-    <w:p>
-      <w:pPr>
-        <w:pStyle w:val="Code"/>
-      </w:pPr>
-      <w:r>
-        <w:t xml:space="preserve">&gt; </w:t>
-      </w:r>
-      <w:proofErr w:type="spellStart"/>
-      <w:r>
-        <w:t>chs_merged</w:t>
-      </w:r>
-      <w:proofErr w:type="spellEnd"/>
-      <w:r>
-        <w:t xml:space="preserve"> %&gt;%</w:t>
-      </w:r>
-    </w:p>
-    <w:p>
-      <w:pPr>
-        <w:pStyle w:val="Code"/>
-      </w:pPr>
-      <w:r>
-        <w:t>+   select(</w:t>
-      </w:r>
-      <w:proofErr w:type="spellStart"/>
-      <w:r>
-        <w:t>agepft</w:t>
-      </w:r>
-      <w:proofErr w:type="spellEnd"/>
-      <w:r>
-        <w:t xml:space="preserve">, </w:t>
-      </w:r>
-      <w:proofErr w:type="spellStart"/>
-      <w:r>
-        <w:t>fev</w:t>
-      </w:r>
-      <w:proofErr w:type="spellEnd"/>
-      <w:r>
-        <w:t xml:space="preserve">, </w:t>
-      </w:r>
-      <w:proofErr w:type="spellStart"/>
-      <w:r>
-        <w:t>fvc</w:t>
-      </w:r>
-      <w:proofErr w:type="spellEnd"/>
-      <w:r>
-        <w:t xml:space="preserve">, </w:t>
-      </w:r>
-      <w:proofErr w:type="spellStart"/>
-      <w:r>
-        <w:t>mmef</w:t>
-      </w:r>
-      <w:proofErr w:type="spellEnd"/>
-      <w:r>
-        <w:t>) %&gt;%</w:t>
-      </w:r>
-    </w:p>
-    <w:p>
-      <w:pPr>
-        <w:pStyle w:val="Code"/>
-      </w:pPr>
-      <w:r>
-        <w:t xml:space="preserve">+   </w:t>
-      </w:r>
-      <w:proofErr w:type="spellStart"/>
-      <w:r>
-        <w:t>cor</w:t>
-      </w:r>
-      <w:proofErr w:type="spellEnd"/>
-      <w:r>
-        <w:t>(use = "</w:t>
+        <w:t>(</w:t>
+      </w:r>
+      <w:proofErr w:type="gramEnd"/>
+      <w:r>
+        <w:t>use = "</w:t>
       </w:r>
       <w:proofErr w:type="spellStart"/>
       <w:r>
@@ -7036,14 +7567,28 @@
         <w:rPr>
           <w:rFonts w:asciiTheme="minorHAnsi" w:hAnsiTheme="minorHAnsi" w:cstheme="minorHAnsi"/>
         </w:rPr>
-        <w:t>cor.test</w:t>
-      </w:r>
-      <w:proofErr w:type="spellEnd"/>
-      <w:r>
-        <w:rPr>
-          <w:rFonts w:asciiTheme="minorHAnsi" w:hAnsiTheme="minorHAnsi" w:cstheme="minorHAnsi"/>
-        </w:rPr>
-        <w:t xml:space="preserve">() function can be used to find p-values for </w:t>
+        <w:t>cor.</w:t>
+      </w:r>
+      <w:proofErr w:type="gramStart"/>
+      <w:r>
+        <w:rPr>
+          <w:rFonts w:asciiTheme="minorHAnsi" w:hAnsiTheme="minorHAnsi" w:cstheme="minorHAnsi"/>
+        </w:rPr>
+        <w:t>test</w:t>
+      </w:r>
+      <w:proofErr w:type="spellEnd"/>
+      <w:r>
+        <w:rPr>
+          <w:rFonts w:asciiTheme="minorHAnsi" w:hAnsiTheme="minorHAnsi" w:cstheme="minorHAnsi"/>
+        </w:rPr>
+        <w:t>(</w:t>
+      </w:r>
+      <w:proofErr w:type="gramEnd"/>
+      <w:r>
+        <w:rPr>
+          <w:rFonts w:asciiTheme="minorHAnsi" w:hAnsiTheme="minorHAnsi" w:cstheme="minorHAnsi"/>
+        </w:rPr>
+        <w:t xml:space="preserve">) function can be used to find p-values for </w:t>
       </w:r>
       <w:r>
         <w:rPr>
@@ -7068,13 +7613,18 @@
       </w:r>
       <w:proofErr w:type="spellStart"/>
       <w:r>
-        <w:t>cor.test</w:t>
+        <w:t>cor.</w:t>
+      </w:r>
+      <w:proofErr w:type="gramStart"/>
+      <w:r>
+        <w:t>test</w:t>
       </w:r>
       <w:proofErr w:type="spellEnd"/>
       <w:r>
         <w:t>(</w:t>
       </w:r>
       <w:proofErr w:type="spellStart"/>
+      <w:proofErr w:type="gramEnd"/>
       <w:r>
         <w:t>chs_merged$fev</w:t>
       </w:r>
@@ -7127,9 +7677,14 @@
       </w:r>
       <w:proofErr w:type="spellStart"/>
       <w:r>
-        <w:t>chs_merged$fvc</w:t>
-      </w:r>
-      <w:proofErr w:type="spellEnd"/>
+        <w:t>chs_merged$</w:t>
+      </w:r>
+      <w:proofErr w:type="gramStart"/>
+      <w:r>
+        <w:t>fvc</w:t>
+      </w:r>
+      <w:proofErr w:type="spellEnd"/>
+      <w:proofErr w:type="gramEnd"/>
     </w:p>
     <w:p>
       <w:pPr>
@@ -7144,8 +7699,13 @@
         <w:pStyle w:val="Code"/>
       </w:pPr>
       <w:r>
-        <w:t>alternative hypothesis: true correlation is not equal to 0</w:t>
-      </w:r>
+        <w:t xml:space="preserve">alternative hypothesis: true correlation is not equal to </w:t>
+      </w:r>
+      <w:proofErr w:type="gramStart"/>
+      <w:r>
+        <w:t>0</w:t>
+      </w:r>
+      <w:proofErr w:type="gramEnd"/>
     </w:p>
     <w:p>
       <w:pPr>
@@ -7273,6 +7833,7 @@
         <w:t xml:space="preserve">, allow for the calculation of p-values on the entire correlation matrix. You can specify in the </w:t>
       </w:r>
       <w:proofErr w:type="spellStart"/>
+      <w:proofErr w:type="gramStart"/>
       <w:r>
         <w:rPr>
           <w:rFonts w:asciiTheme="minorHAnsi" w:hAnsiTheme="minorHAnsi" w:cstheme="minorHAnsi"/>
@@ -7284,7 +7845,14 @@
         <w:rPr>
           <w:rFonts w:asciiTheme="minorHAnsi" w:hAnsiTheme="minorHAnsi" w:cstheme="minorHAnsi"/>
         </w:rPr>
-        <w:t>() function whether you want Pearson’s or Spearman’s correlation.</w:t>
+        <w:t>(</w:t>
+      </w:r>
+      <w:proofErr w:type="gramEnd"/>
+      <w:r>
+        <w:rPr>
+          <w:rFonts w:asciiTheme="minorHAnsi" w:hAnsiTheme="minorHAnsi" w:cstheme="minorHAnsi"/>
+        </w:rPr>
+        <w:t>) function whether you want Pearson’s or Spearman’s correlation.</w:t>
       </w:r>
     </w:p>
     <w:p>
@@ -7308,9 +7876,14 @@
         <w:pStyle w:val="Code"/>
       </w:pPr>
       <w:r>
-        <w:t>+   select(</w:t>
-      </w:r>
-      <w:proofErr w:type="spellStart"/>
+        <w:t xml:space="preserve">+   </w:t>
+      </w:r>
+      <w:proofErr w:type="gramStart"/>
+      <w:r>
+        <w:t>select(</w:t>
+      </w:r>
+      <w:proofErr w:type="spellStart"/>
+      <w:proofErr w:type="gramEnd"/>
       <w:r>
         <w:t>agepft</w:t>
       </w:r>
@@ -7351,10 +7924,12 @@
         <w:t xml:space="preserve">+   </w:t>
       </w:r>
       <w:proofErr w:type="spellStart"/>
+      <w:proofErr w:type="gramStart"/>
       <w:r>
         <w:t>as.matrix</w:t>
       </w:r>
       <w:proofErr w:type="spellEnd"/>
+      <w:proofErr w:type="gramEnd"/>
       <w:r>
         <w:t>() %&gt;%</w:t>
       </w:r>
@@ -7367,12 +7942,17 @@
         <w:t xml:space="preserve">+   </w:t>
       </w:r>
       <w:proofErr w:type="spellStart"/>
+      <w:proofErr w:type="gramStart"/>
       <w:r>
         <w:t>rcorr</w:t>
       </w:r>
       <w:proofErr w:type="spellEnd"/>
       <w:r>
-        <w:t>(type = "</w:t>
+        <w:t>(</w:t>
+      </w:r>
+      <w:proofErr w:type="gramEnd"/>
+      <w:r>
+        <w:t>type = "</w:t>
       </w:r>
       <w:proofErr w:type="spellStart"/>
       <w:r>
@@ -7391,6 +7971,7 @@
         <w:t xml:space="preserve">       </w:t>
       </w:r>
       <w:proofErr w:type="spellStart"/>
+      <w:proofErr w:type="gramStart"/>
       <w:r>
         <w:t>agepft</w:t>
       </w:r>
@@ -7403,6 +7984,7 @@
         <w:t>fev</w:t>
       </w:r>
       <w:proofErr w:type="spellEnd"/>
+      <w:proofErr w:type="gramEnd"/>
       <w:r>
         <w:t xml:space="preserve">  </w:t>
       </w:r>
@@ -7494,6 +8076,7 @@
         <w:t xml:space="preserve">       </w:t>
       </w:r>
       <w:proofErr w:type="spellStart"/>
+      <w:proofErr w:type="gramStart"/>
       <w:r>
         <w:t>agepft</w:t>
       </w:r>
@@ -7506,6 +8089,7 @@
         <w:t>fev</w:t>
       </w:r>
       <w:proofErr w:type="spellEnd"/>
+      <w:proofErr w:type="gramEnd"/>
       <w:r>
         <w:t xml:space="preserve">  </w:t>
       </w:r>
@@ -7807,9 +8391,14 @@
         <w:pStyle w:val="Code"/>
       </w:pPr>
       <w:r>
-        <w:t>+   select(</w:t>
-      </w:r>
-      <w:proofErr w:type="spellStart"/>
+        <w:t xml:space="preserve">+   </w:t>
+      </w:r>
+      <w:proofErr w:type="gramStart"/>
+      <w:r>
+        <w:t>select(</w:t>
+      </w:r>
+      <w:proofErr w:type="spellStart"/>
+      <w:proofErr w:type="gramEnd"/>
       <w:r>
         <w:t>agepft</w:t>
       </w:r>
@@ -7850,12 +8439,17 @@
         <w:t xml:space="preserve">+   </w:t>
       </w:r>
       <w:proofErr w:type="spellStart"/>
+      <w:proofErr w:type="gramStart"/>
       <w:r>
         <w:t>cor</w:t>
       </w:r>
       <w:proofErr w:type="spellEnd"/>
       <w:r>
-        <w:t>(use = "</w:t>
+        <w:t>(</w:t>
+      </w:r>
+      <w:proofErr w:type="gramEnd"/>
+      <w:r>
+        <w:t>use = "</w:t>
       </w:r>
       <w:proofErr w:type="spellStart"/>
       <w:r>
@@ -7874,12 +8468,17 @@
         <w:t xml:space="preserve">+   </w:t>
       </w:r>
       <w:proofErr w:type="spellStart"/>
+      <w:proofErr w:type="gramStart"/>
       <w:r>
         <w:t>ggcorrplot</w:t>
       </w:r>
       <w:proofErr w:type="spellEnd"/>
       <w:r>
-        <w:t>()</w:t>
+        <w:t>(</w:t>
+      </w:r>
+      <w:proofErr w:type="gramEnd"/>
+      <w:r>
+        <w:t>)</w:t>
       </w:r>
     </w:p>
     <w:p>
@@ -7908,9 +8507,14 @@
         <w:pStyle w:val="Code"/>
       </w:pPr>
       <w:r>
-        <w:t>+   select(</w:t>
-      </w:r>
-      <w:proofErr w:type="spellStart"/>
+        <w:t xml:space="preserve">+   </w:t>
+      </w:r>
+      <w:proofErr w:type="gramStart"/>
+      <w:r>
+        <w:t>select(</w:t>
+      </w:r>
+      <w:proofErr w:type="spellStart"/>
+      <w:proofErr w:type="gramEnd"/>
       <w:r>
         <w:t>agepft</w:t>
       </w:r>
@@ -7951,12 +8555,17 @@
         <w:t xml:space="preserve">+   </w:t>
       </w:r>
       <w:proofErr w:type="spellStart"/>
+      <w:proofErr w:type="gramStart"/>
       <w:r>
         <w:t>cor</w:t>
       </w:r>
       <w:proofErr w:type="spellEnd"/>
       <w:r>
-        <w:t>(use = "</w:t>
+        <w:t>(</w:t>
+      </w:r>
+      <w:proofErr w:type="gramEnd"/>
+      <w:r>
+        <w:t>use = "</w:t>
       </w:r>
       <w:proofErr w:type="spellStart"/>
       <w:r>
@@ -7975,12 +8584,17 @@
         <w:t xml:space="preserve">+   </w:t>
       </w:r>
       <w:proofErr w:type="spellStart"/>
+      <w:proofErr w:type="gramStart"/>
       <w:r>
         <w:t>ggcorrplot</w:t>
       </w:r>
       <w:proofErr w:type="spellEnd"/>
       <w:r>
-        <w:t>(method = "circle")</w:t>
+        <w:t>(</w:t>
+      </w:r>
+      <w:proofErr w:type="gramEnd"/>
+      <w:r>
+        <w:t>method = "circle")</w:t>
       </w:r>
     </w:p>
     <w:p>
@@ -8172,9 +8786,14 @@
         <w:pStyle w:val="Code"/>
       </w:pPr>
       <w:r>
-        <w:t>+   select(</w:t>
-      </w:r>
-      <w:proofErr w:type="spellStart"/>
+        <w:t xml:space="preserve">+   </w:t>
+      </w:r>
+      <w:proofErr w:type="gramStart"/>
+      <w:r>
+        <w:t>select(</w:t>
+      </w:r>
+      <w:proofErr w:type="spellStart"/>
+      <w:proofErr w:type="gramEnd"/>
       <w:r>
         <w:t>agepft</w:t>
       </w:r>
@@ -8215,10 +8834,12 @@
         <w:t xml:space="preserve">+   </w:t>
       </w:r>
       <w:proofErr w:type="spellStart"/>
+      <w:proofErr w:type="gramStart"/>
       <w:r>
         <w:t>chart.Correlation</w:t>
       </w:r>
       <w:proofErr w:type="spellEnd"/>
+      <w:proofErr w:type="gramEnd"/>
       <w:r>
         <w:t xml:space="preserve">(histogram=TRUE, </w:t>
       </w:r>
@@ -8549,6 +9170,7 @@
         <w:t xml:space="preserve">+   </w:t>
       </w:r>
       <w:proofErr w:type="spellStart"/>
+      <w:proofErr w:type="gramStart"/>
       <w:r>
         <w:t>lm</w:t>
       </w:r>
@@ -8557,6 +9179,7 @@
         <w:t>(</w:t>
       </w:r>
       <w:proofErr w:type="spellStart"/>
+      <w:proofErr w:type="gramEnd"/>
       <w:r>
         <w:t>fev</w:t>
       </w:r>
@@ -8594,7 +9217,15 @@
         <w:pStyle w:val="Code"/>
       </w:pPr>
       <w:r>
-        <w:t>+   summary()</w:t>
+        <w:t xml:space="preserve">+   </w:t>
+      </w:r>
+      <w:proofErr w:type="gramStart"/>
+      <w:r>
+        <w:t>summary(</w:t>
+      </w:r>
+      <w:proofErr w:type="gramEnd"/>
+      <w:r>
+        <w:t>)</w:t>
       </w:r>
     </w:p>
     <w:p>
@@ -8615,13 +9246,18 @@
         <w:pStyle w:val="Code"/>
       </w:pPr>
       <w:proofErr w:type="spellStart"/>
+      <w:proofErr w:type="gramStart"/>
       <w:r>
         <w:lastRenderedPageBreak/>
         <w:t>lm</w:t>
       </w:r>
       <w:proofErr w:type="spellEnd"/>
       <w:r>
-        <w:t xml:space="preserve">(formula = </w:t>
+        <w:t>(</w:t>
+      </w:r>
+      <w:proofErr w:type="gramEnd"/>
+      <w:r>
+        <w:t xml:space="preserve">formula = </w:t>
       </w:r>
       <w:proofErr w:type="spellStart"/>
       <w:r>
@@ -8674,7 +9310,15 @@
         <w:pStyle w:val="Code"/>
       </w:pPr>
       <w:r>
-        <w:t xml:space="preserve">-1059.69  -220.96    -5.63   211.01  1265.43 </w:t>
+        <w:t>-1059.</w:t>
+      </w:r>
+      <w:proofErr w:type="gramStart"/>
+      <w:r>
+        <w:t>69  -</w:t>
+      </w:r>
+      <w:proofErr w:type="gramEnd"/>
+      <w:r>
+        <w:t xml:space="preserve">220.96    -5.63   211.01  1265.43 </w:t>
       </w:r>
     </w:p>
     <w:p>
@@ -8711,7 +9355,15 @@
         <w:pStyle w:val="Code"/>
       </w:pPr>
       <w:r>
-        <w:t xml:space="preserve">(Intercept)   721.41     226.86   3.180  0.00151 ** </w:t>
+        <w:t>(</w:t>
+      </w:r>
+      <w:proofErr w:type="gramStart"/>
+      <w:r>
+        <w:t xml:space="preserve">Intercept)   </w:t>
+      </w:r>
+      <w:proofErr w:type="gramEnd"/>
+      <w:r>
+        <w:t xml:space="preserve">721.41     226.86   3.180  0.00151 ** </w:t>
       </w:r>
     </w:p>
     <w:p>
@@ -8745,7 +9397,15 @@
       </w:r>
       <w:proofErr w:type="spellEnd"/>
       <w:r>
-        <w:t>. codes:  0 ‘***’ 0.001 ‘**’ 0.01 ‘*’ 0.05 ‘.’ 0.1 ‘ ’ 1</w:t>
+        <w:t xml:space="preserve">. codes:  0 ‘***’ 0.001 ‘**’ 0.01 ‘*’ 0.05 ‘.’ 0.1 </w:t>
+      </w:r>
+      <w:proofErr w:type="gramStart"/>
+      <w:r>
+        <w:t>‘ ’</w:t>
+      </w:r>
+      <w:proofErr w:type="gramEnd"/>
+      <w:r>
+        <w:t xml:space="preserve"> 1</w:t>
       </w:r>
     </w:p>
     <w:p>
@@ -8786,7 +9446,15 @@
         <w:pStyle w:val="Code"/>
       </w:pPr>
       <w:r>
-        <w:t>F-statistic:  33.4 on 1 and 1103 DF,  p-value: 9.758e-09</w:t>
+        <w:t xml:space="preserve">F-statistic:  33.4 on 1 and 1103 </w:t>
+      </w:r>
+      <w:proofErr w:type="gramStart"/>
+      <w:r>
+        <w:t>DF,  p</w:t>
+      </w:r>
+      <w:proofErr w:type="gramEnd"/>
+      <w:r>
+        <w:t>-value: 9.758e-09</w:t>
       </w:r>
     </w:p>
     <w:p>
@@ -9326,7 +9994,21 @@
         <w:rPr>
           <w:rFonts w:asciiTheme="minorHAnsi" w:hAnsiTheme="minorHAnsi" w:cstheme="minorHAnsi"/>
         </w:rPr>
-        <w:t xml:space="preserve"> refers to how large the effect size is. For example you may find that a new therapy reduces the risk of disease by 0.0001%, but the new therapy is expensive and time-consuming. Even if you find that p&lt;.05, the effect size may be so small that it is not practical to implement such a program.</w:t>
+        <w:t xml:space="preserve"> refers to how large the effect size is. For </w:t>
+      </w:r>
+      <w:proofErr w:type="gramStart"/>
+      <w:r>
+        <w:rPr>
+          <w:rFonts w:asciiTheme="minorHAnsi" w:hAnsiTheme="minorHAnsi" w:cstheme="minorHAnsi"/>
+        </w:rPr>
+        <w:t>example</w:t>
+      </w:r>
+      <w:proofErr w:type="gramEnd"/>
+      <w:r>
+        <w:rPr>
+          <w:rFonts w:asciiTheme="minorHAnsi" w:hAnsiTheme="minorHAnsi" w:cstheme="minorHAnsi"/>
+        </w:rPr>
+        <w:t xml:space="preserve"> you may find that a new therapy reduces the risk of disease by 0.0001%, but the new therapy is expensive and time-consuming. Even if you find that p&lt;.05, the effect size may be so small that it is not practical to implement such a program.</w:t>
       </w:r>
     </w:p>
     <w:p>
@@ -9392,6 +10074,7 @@
         <w:t xml:space="preserve">A standardized coefficient essentially refers to the relationship between the z-scores of two variables. As the variables are converted to z-scores, this gives us a standardized scale on which to measure the effect size. To make it easy, we can standardize directly within the </w:t>
       </w:r>
       <w:proofErr w:type="spellStart"/>
+      <w:proofErr w:type="gramStart"/>
       <w:r>
         <w:rPr>
           <w:rFonts w:asciiTheme="minorHAnsi" w:hAnsiTheme="minorHAnsi" w:cstheme="minorHAnsi"/>
@@ -9403,7 +10086,14 @@
         <w:rPr>
           <w:rFonts w:asciiTheme="minorHAnsi" w:hAnsiTheme="minorHAnsi" w:cstheme="minorHAnsi"/>
         </w:rPr>
-        <w:t xml:space="preserve">() function by specifying scale(). </w:t>
+        <w:t>(</w:t>
+      </w:r>
+      <w:proofErr w:type="gramEnd"/>
+      <w:r>
+        <w:rPr>
+          <w:rFonts w:asciiTheme="minorHAnsi" w:hAnsiTheme="minorHAnsi" w:cstheme="minorHAnsi"/>
+        </w:rPr>
+        <w:t xml:space="preserve">) function by specifying scale(). </w:t>
       </w:r>
       <w:r>
         <w:rPr>
@@ -9610,7 +10300,21 @@
         <w:rPr>
           <w:rFonts w:asciiTheme="minorHAnsi" w:hAnsiTheme="minorHAnsi" w:cstheme="minorHAnsi"/>
         </w:rPr>
-        <w:t xml:space="preserve"> standard deviation increase in Y.”</w:t>
+        <w:t xml:space="preserve"> standard deviation </w:t>
+      </w:r>
+      <w:proofErr w:type="gramStart"/>
+      <w:r>
+        <w:rPr>
+          <w:rFonts w:asciiTheme="minorHAnsi" w:hAnsiTheme="minorHAnsi" w:cstheme="minorHAnsi"/>
+        </w:rPr>
+        <w:t>increase</w:t>
+      </w:r>
+      <w:proofErr w:type="gramEnd"/>
+      <w:r>
+        <w:rPr>
+          <w:rFonts w:asciiTheme="minorHAnsi" w:hAnsiTheme="minorHAnsi" w:cstheme="minorHAnsi"/>
+        </w:rPr>
+        <w:t xml:space="preserve"> in Y.”</w:t>
       </w:r>
     </w:p>
     <w:p>
@@ -9674,7 +10378,15 @@
         <w:pStyle w:val="Code"/>
       </w:pPr>
       <w:r>
-        <w:t>+   summary()</w:t>
+        <w:t xml:space="preserve">+   </w:t>
+      </w:r>
+      <w:proofErr w:type="gramStart"/>
+      <w:r>
+        <w:t>summary(</w:t>
+      </w:r>
+      <w:proofErr w:type="gramEnd"/>
+      <w:r>
+        <w:t>)</w:t>
       </w:r>
     </w:p>
     <w:p>
@@ -9695,12 +10407,17 @@
         <w:pStyle w:val="Code"/>
       </w:pPr>
       <w:proofErr w:type="spellStart"/>
+      <w:proofErr w:type="gramStart"/>
       <w:r>
         <w:t>lm</w:t>
       </w:r>
       <w:proofErr w:type="spellEnd"/>
       <w:r>
-        <w:t>(formula = scale(</w:t>
+        <w:t>(</w:t>
+      </w:r>
+      <w:proofErr w:type="gramEnd"/>
+      <w:r>
+        <w:t>formula = scale(</w:t>
       </w:r>
       <w:proofErr w:type="spellStart"/>
       <w:r>
@@ -9745,15 +10462,31 @@
         <w:pStyle w:val="Code"/>
       </w:pPr>
       <w:r>
-        <w:t xml:space="preserve">    Min      1Q  Median      3Q     Max </w:t>
-      </w:r>
-    </w:p>
-    <w:p>
-      <w:pPr>
-        <w:pStyle w:val="Code"/>
-      </w:pPr>
-      <w:r>
-        <w:t xml:space="preserve">-3.2047 -0.6682 -0.0170  0.6381  3.8269 </w:t>
+        <w:t xml:space="preserve">    Min      1</w:t>
+      </w:r>
+      <w:proofErr w:type="gramStart"/>
+      <w:r>
+        <w:t>Q  Median</w:t>
+      </w:r>
+      <w:proofErr w:type="gramEnd"/>
+      <w:r>
+        <w:t xml:space="preserve">      3Q     Max </w:t>
+      </w:r>
+    </w:p>
+    <w:p>
+      <w:pPr>
+        <w:pStyle w:val="Code"/>
+      </w:pPr>
+      <w:r>
+        <w:t>-3.2047 -0.6682 -0.</w:t>
+      </w:r>
+      <w:proofErr w:type="gramStart"/>
+      <w:r>
+        <w:t>0170  0.6381</w:t>
+      </w:r>
+      <w:proofErr w:type="gramEnd"/>
+      <w:r>
+        <w:t xml:space="preserve">  3.8269 </w:t>
       </w:r>
     </w:p>
     <w:p>
@@ -9790,7 +10523,15 @@
         <w:pStyle w:val="Code"/>
       </w:pPr>
       <w:r>
-        <w:t xml:space="preserve">(Intercept)   -0.0002698  0.0296509  -0.009    0.993    </w:t>
+        <w:t>(</w:t>
+      </w:r>
+      <w:proofErr w:type="gramStart"/>
+      <w:r>
+        <w:t xml:space="preserve">Intercept)   </w:t>
+      </w:r>
+      <w:proofErr w:type="gramEnd"/>
+      <w:r>
+        <w:t xml:space="preserve">-0.0002698  0.0296509  -0.009    0.993    </w:t>
       </w:r>
     </w:p>
     <w:p>
@@ -9801,6 +10542,7 @@
         <w:t>scale(</w:t>
       </w:r>
       <w:proofErr w:type="spellStart"/>
+      <w:proofErr w:type="gramStart"/>
       <w:r>
         <w:t>agepft</w:t>
       </w:r>
@@ -9814,6 +10556,7 @@
         </w:rPr>
         <w:t>0.1713223</w:t>
       </w:r>
+      <w:proofErr w:type="gramEnd"/>
       <w:r>
         <w:t xml:space="preserve">  0.0296445   5.779 9.76e-09 ***</w:t>
       </w:r>
@@ -9836,7 +10579,15 @@
       </w:r>
       <w:proofErr w:type="spellEnd"/>
       <w:r>
-        <w:t>. codes:  0 ‘***’ 0.001 ‘**’ 0.01 ‘*’ 0.05 ‘.’ 0.1 ‘ ’ 1</w:t>
+        <w:t xml:space="preserve">. codes:  0 ‘***’ 0.001 ‘**’ 0.01 ‘*’ 0.05 ‘.’ 0.1 </w:t>
+      </w:r>
+      <w:proofErr w:type="gramStart"/>
+      <w:r>
+        <w:t>‘ ’</w:t>
+      </w:r>
+      <w:proofErr w:type="gramEnd"/>
+      <w:r>
+        <w:t xml:space="preserve"> 1</w:t>
       </w:r>
     </w:p>
     <w:p>
@@ -9877,20 +10628,36 @@
         <w:pStyle w:val="Code"/>
       </w:pPr>
       <w:r>
-        <w:t>F-statistic:  33.4 on 1 and 1103 DF,  p-value: 9.758e-09</w:t>
-      </w:r>
-    </w:p>
-    <w:p>
-      <w:pPr>
-        <w:pStyle w:val="Code"/>
-      </w:pPr>
-    </w:p>
-    <w:p>
-      <w:pPr>
-        <w:pStyle w:val="Code"/>
-      </w:pPr>
-      <w:r>
-        <w:t>&gt; 131.98/(22.84*sqrt(1104))</w:t>
+        <w:t xml:space="preserve">F-statistic:  33.4 on 1 and 1103 </w:t>
+      </w:r>
+      <w:proofErr w:type="gramStart"/>
+      <w:r>
+        <w:t>DF,  p</w:t>
+      </w:r>
+      <w:proofErr w:type="gramEnd"/>
+      <w:r>
+        <w:t>-value: 9.758e-09</w:t>
+      </w:r>
+    </w:p>
+    <w:p>
+      <w:pPr>
+        <w:pStyle w:val="Code"/>
+      </w:pPr>
+    </w:p>
+    <w:p>
+      <w:pPr>
+        <w:pStyle w:val="Code"/>
+      </w:pPr>
+      <w:r>
+        <w:t>&gt; 131.98/(22.84*</w:t>
+      </w:r>
+      <w:proofErr w:type="gramStart"/>
+      <w:r>
+        <w:t>sqrt(</w:t>
+      </w:r>
+      <w:proofErr w:type="gramEnd"/>
+      <w:r>
+        <w:t>1104))</w:t>
       </w:r>
     </w:p>
     <w:p>
@@ -10218,6 +10985,7 @@
         <w:t xml:space="preserve">&gt; chs_merged2 &lt;- </w:t>
       </w:r>
       <w:proofErr w:type="spellStart"/>
+      <w:proofErr w:type="gramStart"/>
       <w:r>
         <w:t>cbind</w:t>
       </w:r>
@@ -10225,6 +10993,7 @@
       <w:r>
         <w:t>(</w:t>
       </w:r>
+      <w:proofErr w:type="gramEnd"/>
     </w:p>
     <w:p>
       <w:pPr>
@@ -10247,7 +11016,15 @@
         <w:pStyle w:val="Code"/>
       </w:pPr>
       <w:r>
-        <w:t xml:space="preserve">+   predict(model1, </w:t>
+        <w:t xml:space="preserve">+   </w:t>
+      </w:r>
+      <w:proofErr w:type="gramStart"/>
+      <w:r>
+        <w:t>predict(</w:t>
+      </w:r>
+      <w:proofErr w:type="gramEnd"/>
+      <w:r>
+        <w:t xml:space="preserve">model1, </w:t>
       </w:r>
       <w:proofErr w:type="spellStart"/>
       <w:r>
@@ -10287,6 +11064,7 @@
         <w:t xml:space="preserve">+   </w:t>
       </w:r>
       <w:proofErr w:type="spellStart"/>
+      <w:proofErr w:type="gramStart"/>
       <w:r>
         <w:t>ggplot</w:t>
       </w:r>
@@ -10295,6 +11073,7 @@
         <w:t>(</w:t>
       </w:r>
       <w:proofErr w:type="spellStart"/>
+      <w:proofErr w:type="gramEnd"/>
       <w:r>
         <w:t>aes</w:t>
       </w:r>
@@ -10328,11 +11107,19 @@
       </w:r>
       <w:proofErr w:type="spellStart"/>
       <w:r>
-        <w:t>geom_point</w:t>
-      </w:r>
-      <w:proofErr w:type="spellEnd"/>
-      <w:r>
-        <w:t>() +</w:t>
+        <w:t>geom_</w:t>
+      </w:r>
+      <w:proofErr w:type="gramStart"/>
+      <w:r>
+        <w:t>point</w:t>
+      </w:r>
+      <w:proofErr w:type="spellEnd"/>
+      <w:r>
+        <w:t>(</w:t>
+      </w:r>
+      <w:proofErr w:type="gramEnd"/>
+      <w:r>
+        <w:t>) +</w:t>
       </w:r>
     </w:p>
     <w:p>
@@ -10372,8 +11159,13 @@
       </w:r>
       <w:proofErr w:type="spellEnd"/>
       <w:r>
-        <w:t xml:space="preserve"> = "dashed")+</w:t>
-      </w:r>
+        <w:t xml:space="preserve"> = "dashed</w:t>
+      </w:r>
+      <w:proofErr w:type="gramStart"/>
+      <w:r>
+        <w:t>")+</w:t>
+      </w:r>
+      <w:proofErr w:type="gramEnd"/>
     </w:p>
     <w:p>
       <w:pPr>
@@ -10412,8 +11204,13 @@
       </w:r>
       <w:proofErr w:type="spellEnd"/>
       <w:r>
-        <w:t xml:space="preserve"> = "dashed")+</w:t>
-      </w:r>
+        <w:t xml:space="preserve"> = "dashed</w:t>
+      </w:r>
+      <w:proofErr w:type="gramStart"/>
+      <w:r>
+        <w:t>")+</w:t>
+      </w:r>
+      <w:proofErr w:type="gramEnd"/>
     </w:p>
     <w:p>
       <w:pPr>
@@ -10424,11 +11221,19 @@
       </w:r>
       <w:proofErr w:type="spellStart"/>
       <w:r>
-        <w:t>geom_smooth</w:t>
-      </w:r>
-      <w:proofErr w:type="spellEnd"/>
-      <w:r>
-        <w:t>(method=</w:t>
+        <w:t>geom_</w:t>
+      </w:r>
+      <w:proofErr w:type="gramStart"/>
+      <w:r>
+        <w:t>smooth</w:t>
+      </w:r>
+      <w:proofErr w:type="spellEnd"/>
+      <w:r>
+        <w:t>(</w:t>
+      </w:r>
+      <w:proofErr w:type="gramEnd"/>
+      <w:r>
+        <w:t>method=</w:t>
       </w:r>
       <w:proofErr w:type="spellStart"/>
       <w:r>
@@ -11236,335 +12041,11 @@
         </w:rPr>
         <w:t xml:space="preserve"> exposure is for children living right next to the freeway?</w:t>
       </w:r>
-    </w:p>
-    <w:p>
-      <w:pPr>
-        <w:pStyle w:val="QuickA"/>
-        <w:numPr>
-          <w:ilvl w:val="0"/>
-          <w:numId w:val="9"/>
-        </w:numPr>
-        <w:spacing w:after="100"/>
-        <w:rPr>
-          <w:rFonts w:asciiTheme="minorHAnsi" w:hAnsiTheme="minorHAnsi" w:cstheme="minorHAnsi"/>
-        </w:rPr>
-      </w:pPr>
-      <w:r>
-        <w:rPr>
-          <w:rFonts w:asciiTheme="minorHAnsi" w:hAnsiTheme="minorHAnsi" w:cstheme="minorHAnsi"/>
-        </w:rPr>
-        <w:t>Perform a regression on these two variables.</w:t>
-      </w:r>
-    </w:p>
-    <w:p>
-      <w:pPr>
-        <w:pStyle w:val="QuickA"/>
-        <w:numPr>
-          <w:ilvl w:val="1"/>
-          <w:numId w:val="9"/>
-        </w:numPr>
-        <w:spacing w:after="100"/>
-        <w:rPr>
-          <w:rFonts w:asciiTheme="minorHAnsi" w:hAnsiTheme="minorHAnsi" w:cstheme="minorHAnsi"/>
-        </w:rPr>
-      </w:pPr>
-      <w:r>
-        <w:rPr>
-          <w:rFonts w:asciiTheme="minorHAnsi" w:hAnsiTheme="minorHAnsi" w:cstheme="minorHAnsi"/>
-        </w:rPr>
-        <w:t>What is your regression line?</w:t>
-      </w:r>
-    </w:p>
-    <w:p>
-      <w:pPr>
-        <w:pStyle w:val="QuickA"/>
-        <w:numPr>
-          <w:ilvl w:val="1"/>
-          <w:numId w:val="9"/>
-        </w:numPr>
-        <w:spacing w:after="100"/>
-        <w:rPr>
-          <w:rFonts w:asciiTheme="minorHAnsi" w:hAnsiTheme="minorHAnsi" w:cstheme="minorHAnsi"/>
-        </w:rPr>
-      </w:pPr>
-      <w:r>
-        <w:rPr>
-          <w:rFonts w:asciiTheme="minorHAnsi" w:hAnsiTheme="minorHAnsi" w:cstheme="minorHAnsi"/>
-        </w:rPr>
-        <w:t>Is distance from the freeway related to NO</w:t>
-      </w:r>
-      <w:r>
-        <w:rPr>
-          <w:rFonts w:asciiTheme="minorHAnsi" w:hAnsiTheme="minorHAnsi" w:cstheme="minorHAnsi"/>
-          <w:vertAlign w:val="subscript"/>
-        </w:rPr>
-        <w:t>2</w:t>
-      </w:r>
-      <w:r>
-        <w:rPr>
-          <w:rFonts w:asciiTheme="minorHAnsi" w:hAnsiTheme="minorHAnsi" w:cstheme="minorHAnsi"/>
-        </w:rPr>
-        <w:t xml:space="preserve"> exposure?</w:t>
-      </w:r>
-    </w:p>
-    <w:p>
-      <w:pPr>
-        <w:pStyle w:val="QuickA"/>
-        <w:numPr>
-          <w:ilvl w:val="1"/>
-          <w:numId w:val="9"/>
-        </w:numPr>
-        <w:spacing w:after="100"/>
-        <w:rPr>
-          <w:rFonts w:asciiTheme="minorHAnsi" w:hAnsiTheme="minorHAnsi" w:cstheme="minorHAnsi"/>
-        </w:rPr>
-      </w:pPr>
-      <w:r>
-        <w:rPr>
-          <w:rFonts w:asciiTheme="minorHAnsi" w:hAnsiTheme="minorHAnsi" w:cstheme="minorHAnsi"/>
-        </w:rPr>
-        <w:t>In words, interpret your intercept value.</w:t>
-      </w:r>
-    </w:p>
-    <w:p>
-      <w:pPr>
-        <w:pStyle w:val="QuickA"/>
-        <w:numPr>
-          <w:ilvl w:val="1"/>
-          <w:numId w:val="9"/>
-        </w:numPr>
-        <w:spacing w:after="100"/>
-        <w:rPr>
-          <w:rFonts w:asciiTheme="minorHAnsi" w:hAnsiTheme="minorHAnsi" w:cstheme="minorHAnsi"/>
-        </w:rPr>
-      </w:pPr>
-      <w:r>
-        <w:rPr>
-          <w:rFonts w:asciiTheme="minorHAnsi" w:hAnsiTheme="minorHAnsi" w:cstheme="minorHAnsi"/>
-        </w:rPr>
-        <w:t>In words, interpret your slope value.</w:t>
-      </w:r>
-    </w:p>
-    <w:p>
-      <w:pPr>
-        <w:pStyle w:val="QuickA"/>
-        <w:numPr>
-          <w:ilvl w:val="1"/>
-          <w:numId w:val="9"/>
-        </w:numPr>
-        <w:spacing w:after="100"/>
-        <w:rPr>
-          <w:rFonts w:asciiTheme="minorHAnsi" w:hAnsiTheme="minorHAnsi" w:cstheme="minorHAnsi"/>
-        </w:rPr>
-      </w:pPr>
-      <w:r>
-        <w:rPr>
-          <w:rFonts w:asciiTheme="minorHAnsi" w:hAnsiTheme="minorHAnsi" w:cstheme="minorHAnsi"/>
-        </w:rPr>
-        <w:t>How much cleaner is the air 2km away from the freeway?</w:t>
-      </w:r>
-    </w:p>
-    <w:p>
-      <w:pPr>
-        <w:pStyle w:val="QuickA"/>
-        <w:numPr>
-          <w:ilvl w:val="1"/>
-          <w:numId w:val="9"/>
-        </w:numPr>
-        <w:spacing w:after="100"/>
-        <w:rPr>
-          <w:rFonts w:asciiTheme="minorHAnsi" w:hAnsiTheme="minorHAnsi" w:cstheme="minorHAnsi"/>
-        </w:rPr>
-      </w:pPr>
-      <w:r>
-        <w:rPr>
-          <w:rFonts w:asciiTheme="minorHAnsi" w:hAnsiTheme="minorHAnsi" w:cstheme="minorHAnsi"/>
-        </w:rPr>
-        <w:t>Do your answers make sense when compared to your scatterplot?</w:t>
-      </w:r>
-    </w:p>
-    <w:p>
-      <w:pPr>
-        <w:pStyle w:val="QuickA"/>
-        <w:numPr>
-          <w:ilvl w:val="0"/>
-          <w:numId w:val="9"/>
-        </w:numPr>
-        <w:spacing w:after="100"/>
-        <w:rPr>
-          <w:rFonts w:asciiTheme="minorHAnsi" w:hAnsiTheme="minorHAnsi" w:cstheme="minorHAnsi"/>
-        </w:rPr>
-      </w:pPr>
-      <w:r>
-        <w:rPr>
-          <w:rFonts w:asciiTheme="minorHAnsi" w:hAnsiTheme="minorHAnsi" w:cstheme="minorHAnsi"/>
-        </w:rPr>
-        <w:t>Center the distance variable on its mean and re-run the regression.</w:t>
-      </w:r>
-    </w:p>
-    <w:p>
-      <w:pPr>
-        <w:pStyle w:val="QuickA"/>
-        <w:numPr>
-          <w:ilvl w:val="1"/>
-          <w:numId w:val="9"/>
-        </w:numPr>
-        <w:spacing w:after="100"/>
-        <w:rPr>
-          <w:rFonts w:asciiTheme="minorHAnsi" w:hAnsiTheme="minorHAnsi" w:cstheme="minorHAnsi"/>
-        </w:rPr>
-      </w:pPr>
-      <w:r>
-        <w:rPr>
-          <w:rFonts w:asciiTheme="minorHAnsi" w:hAnsiTheme="minorHAnsi" w:cstheme="minorHAnsi"/>
-        </w:rPr>
-        <w:t>What is your regression line?</w:t>
-      </w:r>
-    </w:p>
-    <w:p>
-      <w:pPr>
-        <w:pStyle w:val="QuickA"/>
-        <w:numPr>
-          <w:ilvl w:val="1"/>
-          <w:numId w:val="9"/>
-        </w:numPr>
-        <w:spacing w:after="100"/>
-        <w:rPr>
-          <w:rFonts w:asciiTheme="minorHAnsi" w:hAnsiTheme="minorHAnsi" w:cstheme="minorHAnsi"/>
-        </w:rPr>
-      </w:pPr>
-      <w:r>
-        <w:rPr>
-          <w:rFonts w:asciiTheme="minorHAnsi" w:hAnsiTheme="minorHAnsi" w:cstheme="minorHAnsi"/>
-        </w:rPr>
-        <w:t>Which parameter estimates changed and which didn’t? Why?</w:t>
-      </w:r>
-    </w:p>
-    <w:p>
-      <w:pPr>
-        <w:pStyle w:val="QuickA"/>
-        <w:numPr>
-          <w:ilvl w:val="0"/>
-          <w:numId w:val="9"/>
-        </w:numPr>
-        <w:spacing w:after="100"/>
-        <w:rPr>
-          <w:rFonts w:asciiTheme="minorHAnsi" w:hAnsiTheme="minorHAnsi" w:cstheme="minorHAnsi"/>
-        </w:rPr>
-      </w:pPr>
-      <w:r>
-        <w:rPr>
-          <w:rFonts w:asciiTheme="minorHAnsi" w:hAnsiTheme="minorHAnsi" w:cstheme="minorHAnsi"/>
-        </w:rPr>
-        <w:t>Create a new variable that is distance to the nearest freeway in miles. Perform the regression between NO</w:t>
-      </w:r>
-      <w:r>
-        <w:rPr>
-          <w:rFonts w:asciiTheme="minorHAnsi" w:hAnsiTheme="minorHAnsi" w:cstheme="minorHAnsi"/>
-          <w:vertAlign w:val="subscript"/>
-        </w:rPr>
-        <w:t>2</w:t>
-      </w:r>
-      <w:r>
-        <w:rPr>
-          <w:rFonts w:asciiTheme="minorHAnsi" w:hAnsiTheme="minorHAnsi" w:cstheme="minorHAnsi"/>
-        </w:rPr>
-        <w:t xml:space="preserve"> levels and distance in miles.</w:t>
-      </w:r>
-    </w:p>
-    <w:p>
-      <w:pPr>
-        <w:pStyle w:val="QuickA"/>
-        <w:numPr>
-          <w:ilvl w:val="1"/>
-          <w:numId w:val="9"/>
-        </w:numPr>
-        <w:spacing w:after="100"/>
-        <w:rPr>
-          <w:rFonts w:asciiTheme="minorHAnsi" w:hAnsiTheme="minorHAnsi" w:cstheme="minorHAnsi"/>
-        </w:rPr>
-      </w:pPr>
-      <w:r>
-        <w:rPr>
-          <w:rFonts w:asciiTheme="minorHAnsi" w:hAnsiTheme="minorHAnsi" w:cstheme="minorHAnsi"/>
-        </w:rPr>
-        <w:t>What is your regression line?</w:t>
-      </w:r>
-    </w:p>
-    <w:p>
-      <w:pPr>
-        <w:pStyle w:val="QuickA"/>
-        <w:numPr>
-          <w:ilvl w:val="1"/>
-          <w:numId w:val="9"/>
-        </w:numPr>
-        <w:spacing w:after="100"/>
-        <w:rPr>
-          <w:rFonts w:asciiTheme="minorHAnsi" w:hAnsiTheme="minorHAnsi" w:cstheme="minorHAnsi"/>
-        </w:rPr>
-      </w:pPr>
-      <w:r>
-        <w:rPr>
-          <w:rFonts w:asciiTheme="minorHAnsi" w:hAnsiTheme="minorHAnsi" w:cstheme="minorHAnsi"/>
-        </w:rPr>
-        <w:t>Which parameter estimates changed and which didn’t? Why?</w:t>
-      </w:r>
-    </w:p>
-    <w:p>
-      <w:pPr>
-        <w:pStyle w:val="QuickA"/>
-        <w:numPr>
-          <w:ilvl w:val="0"/>
-          <w:numId w:val="9"/>
-        </w:numPr>
-        <w:spacing w:after="100"/>
-        <w:rPr>
-          <w:rFonts w:asciiTheme="minorHAnsi" w:hAnsiTheme="minorHAnsi" w:cstheme="minorHAnsi"/>
-        </w:rPr>
-      </w:pPr>
-      <w:r>
-        <w:rPr>
-          <w:rFonts w:asciiTheme="minorHAnsi" w:hAnsiTheme="minorHAnsi" w:cstheme="minorHAnsi"/>
-        </w:rPr>
-        <w:t xml:space="preserve">Using this data, how would you go about making a “best guess” as to what the </w:t>
-      </w:r>
-      <w:r>
-        <w:rPr>
-          <w:rFonts w:asciiTheme="minorHAnsi" w:hAnsiTheme="minorHAnsi" w:cstheme="minorHAnsi"/>
-        </w:rPr>
-        <w:t>NO</w:t>
-      </w:r>
-      <w:r>
-        <w:rPr>
-          <w:rFonts w:asciiTheme="minorHAnsi" w:hAnsiTheme="minorHAnsi" w:cstheme="minorHAnsi"/>
-          <w:vertAlign w:val="subscript"/>
-        </w:rPr>
-        <w:t>2</w:t>
-      </w:r>
-      <w:r>
-        <w:rPr>
-          <w:rFonts w:asciiTheme="minorHAnsi" w:hAnsiTheme="minorHAnsi" w:cstheme="minorHAnsi"/>
-        </w:rPr>
-        <w:t xml:space="preserve"> exposure is at the Soto Street Building (SSB) at USC?</w:t>
-      </w:r>
-    </w:p>
-    <w:p>
-      <w:pPr>
-        <w:pStyle w:val="QuickA"/>
-        <w:numPr>
-          <w:ilvl w:val="1"/>
-          <w:numId w:val="9"/>
-        </w:numPr>
-        <w:spacing w:after="100"/>
-        <w:rPr>
-          <w:rFonts w:asciiTheme="minorHAnsi" w:hAnsiTheme="minorHAnsi" w:cstheme="minorHAnsi"/>
-        </w:rPr>
-      </w:pPr>
-      <w:r>
-        <w:rPr>
-          <w:rFonts w:asciiTheme="minorHAnsi" w:hAnsiTheme="minorHAnsi" w:cstheme="minorHAnsi"/>
-        </w:rPr>
-        <w:t>Provide your prediction.</w:t>
+      <w:r>
+        <w:rPr>
+          <w:noProof/>
+        </w:rPr>
+        <w:t xml:space="preserve"> </w:t>
       </w:r>
     </w:p>
     <w:p>
@@ -11580,6 +12061,861 @@
           <w:rFonts w:asciiTheme="minorHAnsi" w:hAnsiTheme="minorHAnsi" w:cstheme="minorHAnsi"/>
         </w:rPr>
       </w:pPr>
+      <w:r>
+        <w:rPr>
+          <w:rFonts w:asciiTheme="minorHAnsi" w:hAnsiTheme="minorHAnsi" w:cstheme="minorHAnsi"/>
+        </w:rPr>
+        <w:drawing>
+          <wp:inline distT="0" distB="0" distL="0" distR="0" wp14:anchorId="61BFC9C5" wp14:editId="7906E9AD">
+            <wp:extent cx="4542817" cy="2213396"/>
+            <wp:effectExtent l="0" t="0" r="3810" b="0"/>
+            <wp:docPr id="1457624265" name="Picture 1" descr="A graph with black dots and red line&#10;&#10;Description automatically generated"/>
+            <wp:cNvGraphicFramePr>
+              <a:graphicFrameLocks xmlns:a="http://schemas.openxmlformats.org/drawingml/2006/main" noChangeAspect="1"/>
+            </wp:cNvGraphicFramePr>
+            <a:graphic xmlns:a="http://schemas.openxmlformats.org/drawingml/2006/main">
+              <a:graphicData uri="http://schemas.openxmlformats.org/drawingml/2006/picture">
+                <pic:pic xmlns:pic="http://schemas.openxmlformats.org/drawingml/2006/picture">
+                  <pic:nvPicPr>
+                    <pic:cNvPr id="1457624265" name="Picture 1" descr="A graph with black dots and red line&#10;&#10;Description automatically generated"/>
+                    <pic:cNvPicPr/>
+                  </pic:nvPicPr>
+                  <pic:blipFill>
+                    <a:blip r:embed="rId20"/>
+                    <a:stretch>
+                      <a:fillRect/>
+                    </a:stretch>
+                  </pic:blipFill>
+                  <pic:spPr>
+                    <a:xfrm>
+                      <a:off x="0" y="0"/>
+                      <a:ext cx="4557339" cy="2220471"/>
+                    </a:xfrm>
+                    <a:prstGeom prst="rect">
+                      <a:avLst/>
+                    </a:prstGeom>
+                  </pic:spPr>
+                </pic:pic>
+              </a:graphicData>
+            </a:graphic>
+          </wp:inline>
+        </w:drawing>
+      </w:r>
+    </w:p>
+    <w:p>
+      <w:pPr>
+        <w:pStyle w:val="QuickA"/>
+        <w:numPr>
+          <w:ilvl w:val="0"/>
+          <w:numId w:val="0"/>
+        </w:numPr>
+        <w:spacing w:after="100"/>
+        <w:ind w:left="720"/>
+        <w:rPr>
+          <w:rFonts w:asciiTheme="minorHAnsi" w:hAnsiTheme="minorHAnsi" w:cstheme="minorHAnsi"/>
+        </w:rPr>
+      </w:pPr>
+      <w:r>
+        <w:rPr>
+          <w:rFonts w:asciiTheme="minorHAnsi" w:hAnsiTheme="minorHAnsi" w:cstheme="minorHAnsi"/>
+        </w:rPr>
+        <w:t xml:space="preserve">It looks like NO2 exposure for children living right next to the freeway is about </w:t>
+      </w:r>
+      <w:proofErr w:type="gramStart"/>
+      <w:r>
+        <w:rPr>
+          <w:rFonts w:asciiTheme="minorHAnsi" w:hAnsiTheme="minorHAnsi" w:cstheme="minorHAnsi"/>
+        </w:rPr>
+        <w:t>15.1</w:t>
+      </w:r>
+      <w:proofErr w:type="gramEnd"/>
+    </w:p>
+    <w:p>
+      <w:pPr>
+        <w:pStyle w:val="QuickA"/>
+        <w:numPr>
+          <w:ilvl w:val="0"/>
+          <w:numId w:val="9"/>
+        </w:numPr>
+        <w:spacing w:after="100"/>
+        <w:rPr>
+          <w:rFonts w:asciiTheme="minorHAnsi" w:hAnsiTheme="minorHAnsi" w:cstheme="minorHAnsi"/>
+        </w:rPr>
+      </w:pPr>
+      <w:r>
+        <w:rPr>
+          <w:rFonts w:asciiTheme="minorHAnsi" w:hAnsiTheme="minorHAnsi" w:cstheme="minorHAnsi"/>
+        </w:rPr>
+        <w:t>Perform a regression on these two variables.</w:t>
+      </w:r>
+      <w:r>
+        <w:rPr>
+          <w:noProof/>
+        </w:rPr>
+        <w:t xml:space="preserve"> </w:t>
+      </w:r>
+    </w:p>
+    <w:p>
+      <w:pPr>
+        <w:pStyle w:val="QuickA"/>
+        <w:numPr>
+          <w:ilvl w:val="1"/>
+          <w:numId w:val="9"/>
+        </w:numPr>
+        <w:spacing w:after="100"/>
+        <w:rPr>
+          <w:rFonts w:asciiTheme="minorHAnsi" w:hAnsiTheme="minorHAnsi" w:cstheme="minorHAnsi"/>
+        </w:rPr>
+      </w:pPr>
+      <w:r>
+        <w:rPr>
+          <w:rFonts w:asciiTheme="minorHAnsi" w:hAnsiTheme="minorHAnsi" w:cstheme="minorHAnsi"/>
+        </w:rPr>
+        <w:t>What is your regression line?</w:t>
+      </w:r>
+    </w:p>
+    <w:p>
+      <w:pPr>
+        <w:pStyle w:val="QuickA"/>
+        <w:numPr>
+          <w:ilvl w:val="0"/>
+          <w:numId w:val="0"/>
+        </w:numPr>
+        <w:spacing w:after="100"/>
+        <w:ind w:left="720"/>
+        <w:rPr>
+          <w:rFonts w:asciiTheme="minorHAnsi" w:hAnsiTheme="minorHAnsi" w:cstheme="minorHAnsi"/>
+        </w:rPr>
+      </w:pPr>
+      <w:r>
+        <w:rPr>
+          <w:rFonts w:asciiTheme="minorHAnsi" w:hAnsiTheme="minorHAnsi" w:cstheme="minorHAnsi"/>
+        </w:rPr>
+        <w:t xml:space="preserve">Y = </w:t>
+      </w:r>
+      <w:r>
+        <w:rPr>
+          <w:rFonts w:asciiTheme="minorHAnsi" w:hAnsiTheme="minorHAnsi" w:cstheme="minorHAnsi"/>
+        </w:rPr>
+        <w:t>16.1148</w:t>
+      </w:r>
+      <w:r>
+        <w:rPr>
+          <w:rFonts w:asciiTheme="minorHAnsi" w:hAnsiTheme="minorHAnsi" w:cstheme="minorHAnsi"/>
+        </w:rPr>
+        <w:t xml:space="preserve"> + (</w:t>
+      </w:r>
+      <w:r>
+        <w:rPr>
+          <w:rFonts w:asciiTheme="minorHAnsi" w:hAnsiTheme="minorHAnsi" w:cstheme="minorHAnsi"/>
+        </w:rPr>
+        <w:t>-1.</w:t>
+      </w:r>
+      <w:proofErr w:type="gramStart"/>
+      <w:r>
+        <w:rPr>
+          <w:rFonts w:asciiTheme="minorHAnsi" w:hAnsiTheme="minorHAnsi" w:cstheme="minorHAnsi"/>
+        </w:rPr>
+        <w:t>5354</w:t>
+      </w:r>
+      <w:r>
+        <w:rPr>
+          <w:rFonts w:asciiTheme="minorHAnsi" w:hAnsiTheme="minorHAnsi" w:cstheme="minorHAnsi"/>
+        </w:rPr>
+        <w:t>)X</w:t>
+      </w:r>
+      <w:proofErr w:type="gramEnd"/>
+    </w:p>
+    <w:p>
+      <w:pPr>
+        <w:pStyle w:val="QuickA"/>
+        <w:numPr>
+          <w:ilvl w:val="1"/>
+          <w:numId w:val="9"/>
+        </w:numPr>
+        <w:spacing w:after="100"/>
+        <w:rPr>
+          <w:rFonts w:asciiTheme="minorHAnsi" w:hAnsiTheme="minorHAnsi" w:cstheme="minorHAnsi"/>
+        </w:rPr>
+      </w:pPr>
+      <w:r>
+        <w:rPr>
+          <w:rFonts w:asciiTheme="minorHAnsi" w:hAnsiTheme="minorHAnsi" w:cstheme="minorHAnsi"/>
+        </w:rPr>
+        <w:t>Is distance from the freeway related to NO</w:t>
+      </w:r>
+      <w:r>
+        <w:rPr>
+          <w:rFonts w:asciiTheme="minorHAnsi" w:hAnsiTheme="minorHAnsi" w:cstheme="minorHAnsi"/>
+          <w:vertAlign w:val="subscript"/>
+        </w:rPr>
+        <w:t>2</w:t>
+      </w:r>
+      <w:r>
+        <w:rPr>
+          <w:rFonts w:asciiTheme="minorHAnsi" w:hAnsiTheme="minorHAnsi" w:cstheme="minorHAnsi"/>
+        </w:rPr>
+        <w:t xml:space="preserve"> exposure?</w:t>
+      </w:r>
+    </w:p>
+    <w:p>
+      <w:pPr>
+        <w:pStyle w:val="QuickA"/>
+        <w:numPr>
+          <w:ilvl w:val="0"/>
+          <w:numId w:val="0"/>
+        </w:numPr>
+        <w:spacing w:after="100"/>
+        <w:ind w:left="720"/>
+        <w:rPr>
+          <w:rFonts w:asciiTheme="minorHAnsi" w:hAnsiTheme="minorHAnsi" w:cstheme="minorHAnsi"/>
+        </w:rPr>
+      </w:pPr>
+      <w:r>
+        <w:rPr>
+          <w:rFonts w:asciiTheme="minorHAnsi" w:hAnsiTheme="minorHAnsi" w:cstheme="minorHAnsi"/>
+        </w:rPr>
+        <w:t xml:space="preserve">Yes, with p-value </w:t>
+      </w:r>
+      <w:r>
+        <w:rPr>
+          <w:rFonts w:asciiTheme="minorHAnsi" w:hAnsiTheme="minorHAnsi" w:cstheme="minorHAnsi"/>
+        </w:rPr>
+        <w:t>8.18e-12 ***</w:t>
+      </w:r>
+      <w:r>
+        <w:rPr>
+          <w:rFonts w:asciiTheme="minorHAnsi" w:hAnsiTheme="minorHAnsi" w:cstheme="minorHAnsi"/>
+        </w:rPr>
+        <w:t xml:space="preserve">, we can reject the null hypothesis that the slope of the regression line of </w:t>
+      </w:r>
+      <w:r>
+        <w:rPr>
+          <w:rFonts w:asciiTheme="minorHAnsi" w:hAnsiTheme="minorHAnsi" w:cstheme="minorHAnsi"/>
+        </w:rPr>
+        <w:t xml:space="preserve">freeway distance on NO2 levels is not equal to </w:t>
+      </w:r>
+      <w:proofErr w:type="gramStart"/>
+      <w:r>
+        <w:rPr>
+          <w:rFonts w:asciiTheme="minorHAnsi" w:hAnsiTheme="minorHAnsi" w:cstheme="minorHAnsi"/>
+        </w:rPr>
+        <w:t>0</w:t>
+      </w:r>
+      <w:proofErr w:type="gramEnd"/>
+    </w:p>
+    <w:p>
+      <w:pPr>
+        <w:pStyle w:val="QuickA"/>
+        <w:numPr>
+          <w:ilvl w:val="1"/>
+          <w:numId w:val="9"/>
+        </w:numPr>
+        <w:spacing w:after="100"/>
+        <w:rPr>
+          <w:rFonts w:asciiTheme="minorHAnsi" w:hAnsiTheme="minorHAnsi" w:cstheme="minorHAnsi"/>
+        </w:rPr>
+      </w:pPr>
+      <w:r>
+        <w:rPr>
+          <w:rFonts w:asciiTheme="minorHAnsi" w:hAnsiTheme="minorHAnsi" w:cstheme="minorHAnsi"/>
+        </w:rPr>
+        <w:t>In words, interpret your intercept value.</w:t>
+      </w:r>
+    </w:p>
+    <w:p>
+      <w:pPr>
+        <w:pStyle w:val="QuickA"/>
+        <w:numPr>
+          <w:ilvl w:val="0"/>
+          <w:numId w:val="0"/>
+        </w:numPr>
+        <w:spacing w:after="100"/>
+        <w:ind w:left="720"/>
+        <w:rPr>
+          <w:rFonts w:asciiTheme="minorHAnsi" w:hAnsiTheme="minorHAnsi" w:cstheme="minorHAnsi"/>
+        </w:rPr>
+      </w:pPr>
+      <w:r>
+        <w:rPr>
+          <w:rFonts w:asciiTheme="minorHAnsi" w:hAnsiTheme="minorHAnsi" w:cstheme="minorHAnsi"/>
+        </w:rPr>
+        <w:t xml:space="preserve">The predicted NO2 exposure for a child living right next to the freeway is </w:t>
+      </w:r>
+      <w:proofErr w:type="gramStart"/>
+      <w:r>
+        <w:rPr>
+          <w:rFonts w:asciiTheme="minorHAnsi" w:hAnsiTheme="minorHAnsi" w:cstheme="minorHAnsi"/>
+        </w:rPr>
+        <w:t>1</w:t>
+      </w:r>
+      <w:r>
+        <w:rPr>
+          <w:rFonts w:asciiTheme="minorHAnsi" w:hAnsiTheme="minorHAnsi" w:cstheme="minorHAnsi"/>
+        </w:rPr>
+        <w:t>6</w:t>
+      </w:r>
+      <w:r>
+        <w:rPr>
+          <w:rFonts w:asciiTheme="minorHAnsi" w:hAnsiTheme="minorHAnsi" w:cstheme="minorHAnsi"/>
+        </w:rPr>
+        <w:t>.1</w:t>
+      </w:r>
+      <w:proofErr w:type="gramEnd"/>
+    </w:p>
+    <w:p>
+      <w:pPr>
+        <w:pStyle w:val="QuickA"/>
+        <w:numPr>
+          <w:ilvl w:val="1"/>
+          <w:numId w:val="9"/>
+        </w:numPr>
+        <w:spacing w:after="100"/>
+        <w:rPr>
+          <w:rFonts w:asciiTheme="minorHAnsi" w:hAnsiTheme="minorHAnsi" w:cstheme="minorHAnsi"/>
+        </w:rPr>
+      </w:pPr>
+      <w:r>
+        <w:rPr>
+          <w:rFonts w:asciiTheme="minorHAnsi" w:hAnsiTheme="minorHAnsi" w:cstheme="minorHAnsi"/>
+        </w:rPr>
+        <w:t>In words, interpret your slope value.</w:t>
+      </w:r>
+    </w:p>
+    <w:p>
+      <w:pPr>
+        <w:pStyle w:val="QuickA"/>
+        <w:numPr>
+          <w:ilvl w:val="0"/>
+          <w:numId w:val="0"/>
+        </w:numPr>
+        <w:spacing w:after="100"/>
+        <w:ind w:left="720"/>
+        <w:rPr>
+          <w:rFonts w:asciiTheme="minorHAnsi" w:hAnsiTheme="minorHAnsi" w:cstheme="minorHAnsi"/>
+        </w:rPr>
+      </w:pPr>
+      <w:r>
+        <w:rPr>
+          <w:rFonts w:asciiTheme="minorHAnsi" w:hAnsiTheme="minorHAnsi" w:cstheme="minorHAnsi"/>
+        </w:rPr>
+        <w:t xml:space="preserve">For each 1 km increase in distance from freeway, the </w:t>
+      </w:r>
+      <w:r>
+        <w:rPr>
+          <w:rFonts w:asciiTheme="minorHAnsi" w:hAnsiTheme="minorHAnsi" w:cstheme="minorHAnsi"/>
+        </w:rPr>
+        <w:t>expected</w:t>
+      </w:r>
+      <w:r>
+        <w:rPr>
+          <w:rFonts w:asciiTheme="minorHAnsi" w:hAnsiTheme="minorHAnsi" w:cstheme="minorHAnsi"/>
+        </w:rPr>
+        <w:t xml:space="preserve"> NO2 exposure level decreases by 1.54</w:t>
+      </w:r>
+      <w:r>
+        <w:rPr>
+          <w:rFonts w:asciiTheme="minorHAnsi" w:hAnsiTheme="minorHAnsi" w:cstheme="minorHAnsi"/>
+        </w:rPr>
+        <w:t xml:space="preserve"> ppb</w:t>
+      </w:r>
+    </w:p>
+    <w:p>
+      <w:pPr>
+        <w:pStyle w:val="QuickA"/>
+        <w:numPr>
+          <w:ilvl w:val="1"/>
+          <w:numId w:val="9"/>
+        </w:numPr>
+        <w:spacing w:after="100"/>
+        <w:rPr>
+          <w:rFonts w:asciiTheme="minorHAnsi" w:hAnsiTheme="minorHAnsi" w:cstheme="minorHAnsi"/>
+        </w:rPr>
+      </w:pPr>
+      <w:r>
+        <w:rPr>
+          <w:rFonts w:asciiTheme="minorHAnsi" w:hAnsiTheme="minorHAnsi" w:cstheme="minorHAnsi"/>
+        </w:rPr>
+        <w:t>How much cleaner is the air 2km away from the freeway?</w:t>
+      </w:r>
+    </w:p>
+    <w:p>
+      <w:pPr>
+        <w:pStyle w:val="QuickA"/>
+        <w:numPr>
+          <w:ilvl w:val="0"/>
+          <w:numId w:val="0"/>
+        </w:numPr>
+        <w:spacing w:after="100"/>
+        <w:ind w:left="720"/>
+        <w:rPr>
+          <w:rFonts w:asciiTheme="minorHAnsi" w:hAnsiTheme="minorHAnsi" w:cstheme="minorHAnsi"/>
+        </w:rPr>
+      </w:pPr>
+      <w:r>
+        <w:rPr>
+          <w:rFonts w:asciiTheme="minorHAnsi" w:hAnsiTheme="minorHAnsi" w:cstheme="minorHAnsi"/>
+        </w:rPr>
+        <w:t xml:space="preserve">Compared to being right next to the freeway, the NO2 exposure is about 3 </w:t>
+      </w:r>
+      <w:r>
+        <w:rPr>
+          <w:rFonts w:asciiTheme="minorHAnsi" w:hAnsiTheme="minorHAnsi" w:cstheme="minorHAnsi"/>
+          <w:bCs/>
+          <w:szCs w:val="24"/>
+        </w:rPr>
+        <w:t>ppb</w:t>
+      </w:r>
+      <w:r>
+        <w:rPr>
+          <w:rFonts w:asciiTheme="minorHAnsi" w:hAnsiTheme="minorHAnsi" w:cstheme="minorHAnsi"/>
+          <w:bCs/>
+          <w:szCs w:val="24"/>
+        </w:rPr>
+        <w:t xml:space="preserve"> lower.</w:t>
+      </w:r>
+    </w:p>
+    <w:p>
+      <w:pPr>
+        <w:pStyle w:val="QuickA"/>
+        <w:numPr>
+          <w:ilvl w:val="1"/>
+          <w:numId w:val="9"/>
+        </w:numPr>
+        <w:spacing w:after="100"/>
+        <w:rPr>
+          <w:rFonts w:asciiTheme="minorHAnsi" w:hAnsiTheme="minorHAnsi" w:cstheme="minorHAnsi"/>
+        </w:rPr>
+      </w:pPr>
+      <w:r>
+        <w:rPr>
+          <w:rFonts w:asciiTheme="minorHAnsi" w:hAnsiTheme="minorHAnsi" w:cstheme="minorHAnsi"/>
+        </w:rPr>
+        <w:lastRenderedPageBreak/>
+        <w:t>Do your answers make sense when compared to your scatterplot?</w:t>
+      </w:r>
+    </w:p>
+    <w:p>
+      <w:pPr>
+        <w:pStyle w:val="QuickA"/>
+        <w:numPr>
+          <w:ilvl w:val="0"/>
+          <w:numId w:val="0"/>
+        </w:numPr>
+        <w:spacing w:after="100"/>
+        <w:ind w:left="720"/>
+        <w:rPr>
+          <w:rFonts w:asciiTheme="minorHAnsi" w:hAnsiTheme="minorHAnsi" w:cstheme="minorHAnsi"/>
+        </w:rPr>
+      </w:pPr>
+      <w:r>
+        <w:rPr>
+          <w:rFonts w:asciiTheme="minorHAnsi" w:hAnsiTheme="minorHAnsi" w:cstheme="minorHAnsi"/>
+        </w:rPr>
+        <w:t>Yes, the answers seem to make sense when looking at the scatterplot, there is a slightly negative relationship between freeway distance and NO2 exposure</w:t>
+      </w:r>
+      <w:r>
+        <w:rPr>
+          <w:rFonts w:asciiTheme="minorHAnsi" w:hAnsiTheme="minorHAnsi" w:cstheme="minorHAnsi"/>
+        </w:rPr>
+        <w:t>, and the intercept is about correct.</w:t>
+      </w:r>
+    </w:p>
+    <w:p>
+      <w:pPr>
+        <w:pStyle w:val="QuickA"/>
+        <w:numPr>
+          <w:ilvl w:val="0"/>
+          <w:numId w:val="9"/>
+        </w:numPr>
+        <w:spacing w:after="100"/>
+        <w:rPr>
+          <w:rFonts w:asciiTheme="minorHAnsi" w:hAnsiTheme="minorHAnsi" w:cstheme="minorHAnsi"/>
+        </w:rPr>
+      </w:pPr>
+      <w:r>
+        <w:rPr>
+          <w:rFonts w:asciiTheme="minorHAnsi" w:hAnsiTheme="minorHAnsi" w:cstheme="minorHAnsi"/>
+        </w:rPr>
+        <w:t>Center the distance variable on its mean and re-run the regression.</w:t>
+      </w:r>
+    </w:p>
+    <w:p>
+      <w:pPr>
+        <w:pStyle w:val="QuickA"/>
+        <w:numPr>
+          <w:ilvl w:val="1"/>
+          <w:numId w:val="9"/>
+        </w:numPr>
+        <w:spacing w:after="100"/>
+        <w:rPr>
+          <w:rFonts w:asciiTheme="minorHAnsi" w:hAnsiTheme="minorHAnsi" w:cstheme="minorHAnsi"/>
+        </w:rPr>
+      </w:pPr>
+      <w:r>
+        <w:rPr>
+          <w:rFonts w:asciiTheme="minorHAnsi" w:hAnsiTheme="minorHAnsi" w:cstheme="minorHAnsi"/>
+        </w:rPr>
+        <w:t>What is your regression line?</w:t>
+      </w:r>
+    </w:p>
+    <w:p>
+      <w:pPr>
+        <w:pStyle w:val="QuickA"/>
+        <w:numPr>
+          <w:ilvl w:val="0"/>
+          <w:numId w:val="0"/>
+        </w:numPr>
+        <w:spacing w:after="100"/>
+        <w:ind w:left="720"/>
+        <w:rPr>
+          <w:rFonts w:asciiTheme="minorHAnsi" w:hAnsiTheme="minorHAnsi" w:cstheme="minorHAnsi"/>
+        </w:rPr>
+      </w:pPr>
+      <w:r>
+        <w:rPr>
+          <w:rFonts w:asciiTheme="minorHAnsi" w:hAnsiTheme="minorHAnsi" w:cstheme="minorHAnsi"/>
+        </w:rPr>
+        <w:t xml:space="preserve">Y = </w:t>
+      </w:r>
+      <w:r>
+        <w:rPr>
+          <w:rFonts w:asciiTheme="minorHAnsi" w:hAnsiTheme="minorHAnsi" w:cstheme="minorHAnsi"/>
+        </w:rPr>
+        <w:t>10.9362</w:t>
+      </w:r>
+      <w:r>
+        <w:rPr>
+          <w:rFonts w:asciiTheme="minorHAnsi" w:hAnsiTheme="minorHAnsi" w:cstheme="minorHAnsi"/>
+        </w:rPr>
+        <w:t xml:space="preserve"> + (</w:t>
+      </w:r>
+      <w:r>
+        <w:rPr>
+          <w:rFonts w:asciiTheme="minorHAnsi" w:hAnsiTheme="minorHAnsi" w:cstheme="minorHAnsi"/>
+        </w:rPr>
+        <w:t>-1.</w:t>
+      </w:r>
+      <w:proofErr w:type="gramStart"/>
+      <w:r>
+        <w:rPr>
+          <w:rFonts w:asciiTheme="minorHAnsi" w:hAnsiTheme="minorHAnsi" w:cstheme="minorHAnsi"/>
+        </w:rPr>
+        <w:t>5354</w:t>
+      </w:r>
+      <w:r>
+        <w:rPr>
+          <w:rFonts w:asciiTheme="minorHAnsi" w:hAnsiTheme="minorHAnsi" w:cstheme="minorHAnsi"/>
+        </w:rPr>
+        <w:t>)X</w:t>
+      </w:r>
+      <w:proofErr w:type="gramEnd"/>
+    </w:p>
+    <w:p>
+      <w:pPr>
+        <w:pStyle w:val="QuickA"/>
+        <w:numPr>
+          <w:ilvl w:val="1"/>
+          <w:numId w:val="9"/>
+        </w:numPr>
+        <w:spacing w:after="100"/>
+        <w:rPr>
+          <w:rFonts w:asciiTheme="minorHAnsi" w:hAnsiTheme="minorHAnsi" w:cstheme="minorHAnsi"/>
+        </w:rPr>
+      </w:pPr>
+      <w:r>
+        <w:rPr>
+          <w:rFonts w:asciiTheme="minorHAnsi" w:hAnsiTheme="minorHAnsi" w:cstheme="minorHAnsi"/>
+        </w:rPr>
+        <w:t xml:space="preserve">Which parameter estimates </w:t>
+      </w:r>
+      <w:proofErr w:type="gramStart"/>
+      <w:r>
+        <w:rPr>
+          <w:rFonts w:asciiTheme="minorHAnsi" w:hAnsiTheme="minorHAnsi" w:cstheme="minorHAnsi"/>
+        </w:rPr>
+        <w:t>changed</w:t>
+      </w:r>
+      <w:proofErr w:type="gramEnd"/>
+      <w:r>
+        <w:rPr>
+          <w:rFonts w:asciiTheme="minorHAnsi" w:hAnsiTheme="minorHAnsi" w:cstheme="minorHAnsi"/>
+        </w:rPr>
+        <w:t xml:space="preserve"> and which didn’t? Why?</w:t>
+      </w:r>
+    </w:p>
+    <w:p>
+      <w:pPr>
+        <w:pStyle w:val="QuickA"/>
+        <w:numPr>
+          <w:ilvl w:val="0"/>
+          <w:numId w:val="0"/>
+        </w:numPr>
+        <w:spacing w:after="100"/>
+        <w:ind w:left="720"/>
+        <w:rPr>
+          <w:rFonts w:asciiTheme="minorHAnsi" w:hAnsiTheme="minorHAnsi" w:cstheme="minorHAnsi"/>
+        </w:rPr>
+      </w:pPr>
+      <w:r>
+        <w:rPr>
+          <w:rFonts w:asciiTheme="minorHAnsi" w:hAnsiTheme="minorHAnsi" w:cstheme="minorHAnsi"/>
+        </w:rPr>
+        <w:t>The parameter that changed is the intercept (B0), the slope did not change. This is because centering the X values doesn’t change the relationship between X and Y, it only shifts the X values to have a mean of 0.</w:t>
+      </w:r>
+      <w:r>
+        <w:rPr>
+          <w:rFonts w:asciiTheme="minorHAnsi" w:hAnsiTheme="minorHAnsi" w:cstheme="minorHAnsi"/>
+        </w:rPr>
+        <w:t xml:space="preserve"> The intercept is now interpreted as the predicted NO2 value for someone living at the mean distance from freeway.</w:t>
+      </w:r>
+    </w:p>
+    <w:p>
+      <w:pPr>
+        <w:pStyle w:val="QuickA"/>
+        <w:numPr>
+          <w:ilvl w:val="0"/>
+          <w:numId w:val="9"/>
+        </w:numPr>
+        <w:spacing w:after="100"/>
+        <w:rPr>
+          <w:rFonts w:asciiTheme="minorHAnsi" w:hAnsiTheme="minorHAnsi" w:cstheme="minorHAnsi"/>
+        </w:rPr>
+      </w:pPr>
+      <w:r>
+        <w:rPr>
+          <w:rFonts w:asciiTheme="minorHAnsi" w:hAnsiTheme="minorHAnsi" w:cstheme="minorHAnsi"/>
+        </w:rPr>
+        <w:t>Create a new variable that is distance to the nearest freeway in miles. Perform the regression between NO</w:t>
+      </w:r>
+      <w:r>
+        <w:rPr>
+          <w:rFonts w:asciiTheme="minorHAnsi" w:hAnsiTheme="minorHAnsi" w:cstheme="minorHAnsi"/>
+          <w:vertAlign w:val="subscript"/>
+        </w:rPr>
+        <w:t>2</w:t>
+      </w:r>
+      <w:r>
+        <w:rPr>
+          <w:rFonts w:asciiTheme="minorHAnsi" w:hAnsiTheme="minorHAnsi" w:cstheme="minorHAnsi"/>
+        </w:rPr>
+        <w:t xml:space="preserve"> levels and distance in miles.</w:t>
+      </w:r>
+    </w:p>
+    <w:p>
+      <w:pPr>
+        <w:pStyle w:val="QuickA"/>
+        <w:numPr>
+          <w:ilvl w:val="1"/>
+          <w:numId w:val="9"/>
+        </w:numPr>
+        <w:spacing w:after="100"/>
+        <w:rPr>
+          <w:rFonts w:asciiTheme="minorHAnsi" w:hAnsiTheme="minorHAnsi" w:cstheme="minorHAnsi"/>
+        </w:rPr>
+      </w:pPr>
+      <w:r>
+        <w:rPr>
+          <w:rFonts w:asciiTheme="minorHAnsi" w:hAnsiTheme="minorHAnsi" w:cstheme="minorHAnsi"/>
+        </w:rPr>
+        <w:t>What is your regression line?</w:t>
+      </w:r>
+    </w:p>
+    <w:p>
+      <w:pPr>
+        <w:pStyle w:val="QuickA"/>
+        <w:numPr>
+          <w:ilvl w:val="0"/>
+          <w:numId w:val="0"/>
+        </w:numPr>
+        <w:spacing w:after="100"/>
+        <w:ind w:left="720"/>
+        <w:rPr>
+          <w:rFonts w:asciiTheme="minorHAnsi" w:hAnsiTheme="minorHAnsi" w:cstheme="minorHAnsi"/>
+        </w:rPr>
+      </w:pPr>
+      <w:r>
+        <w:rPr>
+          <w:rFonts w:asciiTheme="minorHAnsi" w:hAnsiTheme="minorHAnsi" w:cstheme="minorHAnsi"/>
+        </w:rPr>
+        <w:t xml:space="preserve">Y = </w:t>
+      </w:r>
+      <w:proofErr w:type="gramStart"/>
+      <w:r>
+        <w:rPr>
+          <w:rFonts w:asciiTheme="minorHAnsi" w:hAnsiTheme="minorHAnsi" w:cstheme="minorHAnsi"/>
+        </w:rPr>
+        <w:t>16.1148</w:t>
+      </w:r>
+      <w:r>
+        <w:rPr>
+          <w:rFonts w:asciiTheme="minorHAnsi" w:hAnsiTheme="minorHAnsi" w:cstheme="minorHAnsi"/>
+        </w:rPr>
+        <w:t xml:space="preserve"> </w:t>
+      </w:r>
+      <w:r>
+        <w:rPr>
+          <w:rFonts w:asciiTheme="minorHAnsi" w:hAnsiTheme="minorHAnsi" w:cstheme="minorHAnsi"/>
+        </w:rPr>
+        <w:t xml:space="preserve"> +</w:t>
+      </w:r>
+      <w:proofErr w:type="gramEnd"/>
+      <w:r>
+        <w:rPr>
+          <w:rFonts w:asciiTheme="minorHAnsi" w:hAnsiTheme="minorHAnsi" w:cstheme="minorHAnsi"/>
+        </w:rPr>
+        <w:t xml:space="preserve"> (</w:t>
+      </w:r>
+      <w:r>
+        <w:rPr>
+          <w:rFonts w:asciiTheme="minorHAnsi" w:hAnsiTheme="minorHAnsi" w:cstheme="minorHAnsi"/>
+        </w:rPr>
+        <w:t>-2.4710</w:t>
+      </w:r>
+      <w:r>
+        <w:rPr>
+          <w:rFonts w:asciiTheme="minorHAnsi" w:hAnsiTheme="minorHAnsi" w:cstheme="minorHAnsi"/>
+        </w:rPr>
+        <w:t>)X</w:t>
+      </w:r>
+    </w:p>
+    <w:p>
+      <w:pPr>
+        <w:pStyle w:val="QuickA"/>
+        <w:numPr>
+          <w:ilvl w:val="1"/>
+          <w:numId w:val="9"/>
+        </w:numPr>
+        <w:spacing w:after="100"/>
+        <w:rPr>
+          <w:rFonts w:asciiTheme="minorHAnsi" w:hAnsiTheme="minorHAnsi" w:cstheme="minorHAnsi"/>
+        </w:rPr>
+      </w:pPr>
+      <w:r>
+        <w:rPr>
+          <w:rFonts w:asciiTheme="minorHAnsi" w:hAnsiTheme="minorHAnsi" w:cstheme="minorHAnsi"/>
+        </w:rPr>
+        <w:t xml:space="preserve">Which parameter estimates </w:t>
+      </w:r>
+      <w:proofErr w:type="gramStart"/>
+      <w:r>
+        <w:rPr>
+          <w:rFonts w:asciiTheme="minorHAnsi" w:hAnsiTheme="minorHAnsi" w:cstheme="minorHAnsi"/>
+        </w:rPr>
+        <w:t>changed</w:t>
+      </w:r>
+      <w:proofErr w:type="gramEnd"/>
+      <w:r>
+        <w:rPr>
+          <w:rFonts w:asciiTheme="minorHAnsi" w:hAnsiTheme="minorHAnsi" w:cstheme="minorHAnsi"/>
+        </w:rPr>
+        <w:t xml:space="preserve"> and which didn’t? Why?</w:t>
+      </w:r>
+    </w:p>
+    <w:p>
+      <w:pPr>
+        <w:pStyle w:val="QuickA"/>
+        <w:numPr>
+          <w:ilvl w:val="0"/>
+          <w:numId w:val="0"/>
+        </w:numPr>
+        <w:spacing w:after="100"/>
+        <w:ind w:left="720"/>
+        <w:rPr>
+          <w:rFonts w:asciiTheme="minorHAnsi" w:hAnsiTheme="minorHAnsi" w:cstheme="minorHAnsi"/>
+        </w:rPr>
+      </w:pPr>
+      <w:r>
+        <w:rPr>
+          <w:rFonts w:asciiTheme="minorHAnsi" w:hAnsiTheme="minorHAnsi" w:cstheme="minorHAnsi"/>
+        </w:rPr>
+        <w:t xml:space="preserve">This time, the intercept did not </w:t>
+      </w:r>
+      <w:proofErr w:type="gramStart"/>
+      <w:r>
+        <w:rPr>
+          <w:rFonts w:asciiTheme="minorHAnsi" w:hAnsiTheme="minorHAnsi" w:cstheme="minorHAnsi"/>
+        </w:rPr>
+        <w:t>change,  but</w:t>
+      </w:r>
+      <w:proofErr w:type="gramEnd"/>
+      <w:r>
+        <w:rPr>
+          <w:rFonts w:asciiTheme="minorHAnsi" w:hAnsiTheme="minorHAnsi" w:cstheme="minorHAnsi"/>
+        </w:rPr>
+        <w:t xml:space="preserve"> the slope did change. This is because the scaling of the X variables changed, they were all divided by 1.61 to change kilometers into miles.</w:t>
+      </w:r>
+    </w:p>
+    <w:p>
+      <w:pPr>
+        <w:pStyle w:val="QuickA"/>
+        <w:numPr>
+          <w:ilvl w:val="0"/>
+          <w:numId w:val="9"/>
+        </w:numPr>
+        <w:spacing w:after="100"/>
+        <w:rPr>
+          <w:rFonts w:asciiTheme="minorHAnsi" w:hAnsiTheme="minorHAnsi" w:cstheme="minorHAnsi"/>
+        </w:rPr>
+      </w:pPr>
+      <w:r>
+        <w:rPr>
+          <w:rFonts w:asciiTheme="minorHAnsi" w:hAnsiTheme="minorHAnsi" w:cstheme="minorHAnsi"/>
+        </w:rPr>
+        <w:t xml:space="preserve">Using this data, how would you go about making a “best guess” as to what the </w:t>
+      </w:r>
+      <w:r>
+        <w:rPr>
+          <w:rFonts w:asciiTheme="minorHAnsi" w:hAnsiTheme="minorHAnsi" w:cstheme="minorHAnsi"/>
+        </w:rPr>
+        <w:t>NO</w:t>
+      </w:r>
+      <w:r>
+        <w:rPr>
+          <w:rFonts w:asciiTheme="minorHAnsi" w:hAnsiTheme="minorHAnsi" w:cstheme="minorHAnsi"/>
+          <w:vertAlign w:val="subscript"/>
+        </w:rPr>
+        <w:t>2</w:t>
+      </w:r>
+      <w:r>
+        <w:rPr>
+          <w:rFonts w:asciiTheme="minorHAnsi" w:hAnsiTheme="minorHAnsi" w:cstheme="minorHAnsi"/>
+        </w:rPr>
+        <w:t xml:space="preserve"> exposure is at the Soto Street Building (SSB) at USC?</w:t>
+      </w:r>
+    </w:p>
+    <w:p>
+      <w:pPr>
+        <w:pStyle w:val="QuickA"/>
+        <w:numPr>
+          <w:ilvl w:val="1"/>
+          <w:numId w:val="9"/>
+        </w:numPr>
+        <w:spacing w:after="100"/>
+        <w:rPr>
+          <w:rFonts w:asciiTheme="minorHAnsi" w:hAnsiTheme="minorHAnsi" w:cstheme="minorHAnsi"/>
+        </w:rPr>
+      </w:pPr>
+      <w:r>
+        <w:rPr>
+          <w:rFonts w:asciiTheme="minorHAnsi" w:hAnsiTheme="minorHAnsi" w:cstheme="minorHAnsi"/>
+        </w:rPr>
+        <w:t>Provide your prediction.</w:t>
+      </w:r>
+    </w:p>
+    <w:p>
+      <w:pPr>
+        <w:pStyle w:val="QuickA"/>
+        <w:numPr>
+          <w:ilvl w:val="0"/>
+          <w:numId w:val="0"/>
+        </w:numPr>
+        <w:spacing w:after="100"/>
+        <w:ind w:left="720"/>
+        <w:rPr>
+          <w:rFonts w:asciiTheme="minorHAnsi" w:hAnsiTheme="minorHAnsi" w:cstheme="minorHAnsi"/>
+        </w:rPr>
+      </w:pPr>
     </w:p>
     <w:p>
       <w:pPr>
@@ -11600,6 +12936,137 @@
         </w:rPr>
         <w:t>USC SSB is at the orange star below. It is approximately 1.5 km from the 10 freeway.</w:t>
       </w:r>
+    </w:p>
+    <w:p>
+      <w:pPr>
+        <w:pStyle w:val="QuickA"/>
+        <w:numPr>
+          <w:ilvl w:val="0"/>
+          <w:numId w:val="0"/>
+        </w:numPr>
+        <w:spacing w:after="100"/>
+        <w:ind w:left="462" w:hanging="462"/>
+        <w:rPr>
+          <w:rFonts w:asciiTheme="minorHAnsi" w:hAnsiTheme="minorHAnsi" w:cstheme="minorHAnsi"/>
+        </w:rPr>
+      </w:pPr>
+    </w:p>
+    <w:p>
+      <w:pPr>
+        <w:pStyle w:val="QuickA"/>
+        <w:numPr>
+          <w:ilvl w:val="0"/>
+          <w:numId w:val="0"/>
+        </w:numPr>
+        <w:spacing w:after="100"/>
+        <w:rPr>
+          <w:rFonts w:asciiTheme="minorHAnsi" w:hAnsiTheme="minorHAnsi" w:cstheme="minorHAnsi"/>
+        </w:rPr>
+      </w:pPr>
+      <w:r>
+        <w:rPr>
+          <w:rFonts w:asciiTheme="minorHAnsi" w:hAnsiTheme="minorHAnsi" w:cstheme="minorHAnsi"/>
+        </w:rPr>
+        <w:t>As a best guess for USC SSB, I would use data from Long Beach, Anaheim, and Glendora. East LA seems to be in the middle of these cities. The model I got from using these three cities is:</w:t>
+      </w:r>
+    </w:p>
+    <w:p>
+      <w:pPr>
+        <w:pStyle w:val="QuickA"/>
+        <w:numPr>
+          <w:ilvl w:val="0"/>
+          <w:numId w:val="0"/>
+        </w:numPr>
+        <w:spacing w:after="100"/>
+        <w:ind w:left="462" w:hanging="462"/>
+        <w:rPr>
+          <w:rFonts w:asciiTheme="minorHAnsi" w:hAnsiTheme="minorHAnsi" w:cstheme="minorHAnsi"/>
+        </w:rPr>
+      </w:pPr>
+      <w:r>
+        <w:rPr>
+          <w:rFonts w:asciiTheme="minorHAnsi" w:hAnsiTheme="minorHAnsi" w:cstheme="minorHAnsi"/>
+        </w:rPr>
+        <w:t xml:space="preserve">Y = </w:t>
+      </w:r>
+      <w:r>
+        <w:rPr>
+          <w:rFonts w:asciiTheme="minorHAnsi" w:hAnsiTheme="minorHAnsi" w:cstheme="minorHAnsi"/>
+        </w:rPr>
+        <w:t>30.3667</w:t>
+      </w:r>
+      <w:r>
+        <w:rPr>
+          <w:rFonts w:asciiTheme="minorHAnsi" w:hAnsiTheme="minorHAnsi" w:cstheme="minorHAnsi"/>
+        </w:rPr>
+        <w:t xml:space="preserve"> + (</w:t>
+      </w:r>
+      <w:r>
+        <w:rPr>
+          <w:rFonts w:asciiTheme="minorHAnsi" w:hAnsiTheme="minorHAnsi" w:cstheme="minorHAnsi"/>
+        </w:rPr>
+        <w:t>-2.</w:t>
+      </w:r>
+      <w:proofErr w:type="gramStart"/>
+      <w:r>
+        <w:rPr>
+          <w:rFonts w:asciiTheme="minorHAnsi" w:hAnsiTheme="minorHAnsi" w:cstheme="minorHAnsi"/>
+        </w:rPr>
+        <w:t>6150</w:t>
+      </w:r>
+      <w:r>
+        <w:rPr>
+          <w:rFonts w:asciiTheme="minorHAnsi" w:hAnsiTheme="minorHAnsi" w:cstheme="minorHAnsi"/>
+        </w:rPr>
+        <w:t>)</w:t>
+      </w:r>
+      <w:r>
+        <w:rPr>
+          <w:rFonts w:asciiTheme="minorHAnsi" w:hAnsiTheme="minorHAnsi" w:cstheme="minorHAnsi"/>
+        </w:rPr>
+        <w:t>X</w:t>
+      </w:r>
+      <w:proofErr w:type="gramEnd"/>
+    </w:p>
+    <w:p>
+      <w:pPr>
+        <w:pStyle w:val="QuickA"/>
+        <w:numPr>
+          <w:ilvl w:val="0"/>
+          <w:numId w:val="0"/>
+        </w:numPr>
+        <w:spacing w:after="100"/>
+        <w:ind w:left="462" w:hanging="462"/>
+        <w:rPr>
+          <w:rFonts w:asciiTheme="minorHAnsi" w:hAnsiTheme="minorHAnsi" w:cstheme="minorHAnsi"/>
+        </w:rPr>
+      </w:pPr>
+      <w:r>
+        <w:rPr>
+          <w:rFonts w:asciiTheme="minorHAnsi" w:hAnsiTheme="minorHAnsi" w:cstheme="minorHAnsi"/>
+        </w:rPr>
+        <w:t xml:space="preserve">Y = </w:t>
+      </w:r>
+      <w:r>
+        <w:rPr>
+          <w:rFonts w:asciiTheme="minorHAnsi" w:hAnsiTheme="minorHAnsi" w:cstheme="minorHAnsi"/>
+        </w:rPr>
+        <w:t>26.442 predicted NO2 ppb</w:t>
+      </w:r>
+    </w:p>
+    <w:p>
+      <w:pPr>
+        <w:pStyle w:val="QuickA"/>
+        <w:numPr>
+          <w:ilvl w:val="0"/>
+          <w:numId w:val="0"/>
+        </w:numPr>
+        <w:spacing w:after="100"/>
+        <w:ind w:left="462" w:hanging="462"/>
+        <w:rPr>
+          <w:rFonts w:asciiTheme="minorHAnsi" w:hAnsiTheme="minorHAnsi" w:cstheme="minorHAnsi"/>
+        </w:rPr>
+      </w:pPr>
     </w:p>
     <w:p>
       <w:pPr>
@@ -11638,7 +13105,7 @@
                     </pic:cNvPicPr>
                   </pic:nvPicPr>
                   <pic:blipFill>
-                    <a:blip r:embed="rId20" cstate="print">
+                    <a:blip r:embed="rId21" cstate="print">
                       <a:extLst>
                         <a:ext uri="{28A0092B-C50C-407E-A947-70E740481C1C}">
                           <a14:useLocalDpi xmlns:a14="http://schemas.microsoft.com/office/drawing/2010/main" val="0"/>
@@ -11672,9 +13139,9 @@
     </w:p>
     <w:p/>
     <w:sectPr>
-      <w:headerReference w:type="default" r:id="rId21"/>
-      <w:footerReference w:type="even" r:id="rId22"/>
-      <w:footerReference w:type="default" r:id="rId23"/>
+      <w:headerReference w:type="default" r:id="rId22"/>
+      <w:footerReference w:type="even" r:id="rId23"/>
+      <w:footerReference w:type="default" r:id="rId24"/>
       <w:endnotePr>
         <w:numFmt w:val="decimal"/>
       </w:endnotePr>

</xml_diff>